<commit_message>
fix: Create order reports more universal
</commit_message>
<xml_diff>
--- a/templates/orders/order_report_template.docx
+++ b/templates/orders/order_report_template.docx
@@ -6,39 +6,8 @@
       <w:pPr>
         <w:pStyle w:val="Standard"/>
         <w:autoSpaceDE w:val="0"/>
+        <w:jc w:val="right"/>
       </w:pPr>
-      <w:r>
-        <w:rPr>
-          <w:rFonts w:ascii="Arkitech" w:eastAsia="Segoe Print" w:hAnsi="Arkitech" w:cs="Segoe Print"/>
-          <w:b/>
-          <w:bCs/>
-          <w:color w:val="FF3300"/>
-          <w14:shadow w14:blurRad="0" w14:dist="17957" w14:dir="2700000" w14:sx="100000" w14:sy="100000" w14:kx="0" w14:ky="0" w14:algn="b">
-            <w14:srgbClr w14:val="000000"/>
-          </w14:shadow>
-        </w:rPr>
-        <w:t>Biuro Serwis</w:t>
-      </w:r>
-      <w:r>
-        <w:rPr>
-          <w:rFonts w:ascii="Consolas" w:eastAsia="Segoe Print" w:hAnsi="Consolas" w:cs="Segoe Print"/>
-          <w:b/>
-          <w:bCs/>
-          <w:sz w:val="40"/>
-          <w:szCs w:val="40"/>
-        </w:rPr>
-        <w:t xml:space="preserve"> </w:t>
-      </w:r>
-      <w:r>
-        <w:rPr>
-          <w:rFonts w:ascii="Consolas" w:eastAsia="Segoe Print" w:hAnsi="Consolas" w:cs="Segoe Print"/>
-          <w:b/>
-          <w:bCs/>
-          <w:sz w:val="20"/>
-          <w:szCs w:val="20"/>
-        </w:rPr>
-        <w:t>kopiarki drukarki faksy niszczarki - sprzedaż dzierżawa serwis</w:t>
-      </w:r>
       <w:r>
         <w:rPr>
           <w:rFonts w:ascii="Consolas" w:eastAsia="Segoe Print" w:hAnsi="Consolas" w:cs="Segoe Print"/>
@@ -114,80 +83,6 @@
           <w:shd w:val="clear" w:color="auto" w:fill="FFFFFF"/>
         </w:rPr>
       </w:pPr>
-      <w:r>
-        <w:rPr>
-          <w:rFonts w:ascii="Segoe Print" w:eastAsia="Segoe Print" w:hAnsi="Segoe Print" w:cs="Segoe Print"/>
-          <w:b/>
-          <w:bCs/>
-          <w:i/>
-          <w:iCs/>
-          <w:sz w:val="15"/>
-          <w:szCs w:val="15"/>
-          <w:shd w:val="clear" w:color="auto" w:fill="FFFFFF"/>
-        </w:rPr>
-        <w:t xml:space="preserve">Autoryzowany przedstawiciel </w:t>
-      </w:r>
-      <w:proofErr w:type="spellStart"/>
-      <w:r>
-        <w:rPr>
-          <w:rFonts w:ascii="Segoe Print" w:eastAsia="Segoe Print" w:hAnsi="Segoe Print" w:cs="Segoe Print"/>
-          <w:b/>
-          <w:bCs/>
-          <w:i/>
-          <w:iCs/>
-          <w:sz w:val="15"/>
-          <w:szCs w:val="15"/>
-          <w:shd w:val="clear" w:color="auto" w:fill="FFFFFF"/>
-        </w:rPr>
-        <w:t>Nashuatec</w:t>
-      </w:r>
-      <w:proofErr w:type="spellEnd"/>
-      <w:r>
-        <w:rPr>
-          <w:rFonts w:ascii="Segoe Print" w:eastAsia="Segoe Print" w:hAnsi="Segoe Print" w:cs="Segoe Print"/>
-          <w:b/>
-          <w:bCs/>
-          <w:i/>
-          <w:iCs/>
-          <w:sz w:val="15"/>
-          <w:szCs w:val="15"/>
-          <w:shd w:val="clear" w:color="auto" w:fill="FFFFFF"/>
-        </w:rPr>
-        <w:t xml:space="preserve"> </w:t>
-      </w:r>
-      <w:r>
-        <w:rPr>
-          <w:rFonts w:ascii="Segoe Print" w:eastAsia="Segoe Print" w:hAnsi="Segoe Print" w:cs="Segoe Print"/>
-          <w:b/>
-          <w:bCs/>
-          <w:i/>
-          <w:iCs/>
-          <w:sz w:val="20"/>
-          <w:szCs w:val="20"/>
-          <w:shd w:val="clear" w:color="auto" w:fill="FFFFFF"/>
-        </w:rPr>
-        <w:t xml:space="preserve">                                       </w:t>
-      </w:r>
-      <w:r>
-        <w:rPr>
-          <w:rFonts w:eastAsia="Segoe Print" w:cs="Segoe Print"/>
-          <w:sz w:val="18"/>
-          <w:szCs w:val="18"/>
-          <w:shd w:val="clear" w:color="auto" w:fill="FFFFFF"/>
-        </w:rPr>
-        <w:t xml:space="preserve">     </w:t>
-      </w:r>
-      <w:r>
-        <w:rPr>
-          <w:rFonts w:eastAsia="Segoe Print" w:cs="Segoe Print"/>
-          <w:b/>
-          <w:bCs/>
-          <w:sz w:val="18"/>
-          <w:szCs w:val="18"/>
-          <w:shd w:val="clear" w:color="auto" w:fill="FFFFFF"/>
-        </w:rPr>
-        <w:t xml:space="preserve">  </w:t>
-      </w:r>
     </w:p>
     <w:tbl>
       <w:tblPr>
@@ -3121,58 +3016,19 @@
         <w:rPr>
           <w:sz w:val="20"/>
           <w:szCs w:val="20"/>
-          <w:lang w:val="en-US"/>
         </w:rPr>
       </w:pPr>
       <w:r>
         <w:rPr>
           <w:sz w:val="20"/>
           <w:szCs w:val="20"/>
-          <w:lang w:val="en-US"/>
-        </w:rPr>
-        <w:t>(</w:t>
-      </w:r>
-      <w:proofErr w:type="spellStart"/>
-      <w:r>
-        <w:rPr>
-          <w:sz w:val="20"/>
-          <w:szCs w:val="20"/>
-          <w:lang w:val="en-US"/>
-        </w:rPr>
-        <w:t>podpis</w:t>
-      </w:r>
-      <w:proofErr w:type="spellEnd"/>
-      <w:r>
-        <w:rPr>
-          <w:sz w:val="20"/>
-          <w:szCs w:val="20"/>
-          <w:lang w:val="en-US"/>
-        </w:rPr>
-        <w:t xml:space="preserve"> </w:t>
-      </w:r>
-      <w:proofErr w:type="spellStart"/>
-      <w:r>
-        <w:rPr>
-          <w:sz w:val="20"/>
-          <w:szCs w:val="20"/>
-          <w:lang w:val="en-US"/>
-        </w:rPr>
-        <w:t>serwisanta</w:t>
-      </w:r>
-      <w:proofErr w:type="spellEnd"/>
-      <w:r>
-        <w:rPr>
-          <w:sz w:val="20"/>
-          <w:szCs w:val="20"/>
-          <w:lang w:val="en-US"/>
-        </w:rPr>
-        <w:t>)</w:t>
-      </w:r>
-      <w:r>
-        <w:rPr>
-          <w:sz w:val="20"/>
-          <w:szCs w:val="20"/>
-          <w:lang w:val="en-US"/>
+        </w:rPr>
+        <w:t>(podpis serwisanta)</w:t>
+      </w:r>
+      <w:r>
+        <w:rPr>
+          <w:sz w:val="20"/>
+          <w:szCs w:val="20"/>
         </w:rPr>
         <w:tab/>
       </w:r>
@@ -3180,7 +3036,6 @@
         <w:rPr>
           <w:sz w:val="20"/>
           <w:szCs w:val="20"/>
-          <w:lang w:val="en-US"/>
         </w:rPr>
         <w:tab/>
       </w:r>
@@ -3188,7 +3043,6 @@
         <w:rPr>
           <w:sz w:val="20"/>
           <w:szCs w:val="20"/>
-          <w:lang w:val="en-US"/>
         </w:rPr>
         <w:tab/>
       </w:r>
@@ -3196,7 +3050,6 @@
         <w:rPr>
           <w:sz w:val="20"/>
           <w:szCs w:val="20"/>
-          <w:lang w:val="en-US"/>
         </w:rPr>
         <w:tab/>
       </w:r>
@@ -3204,7 +3057,6 @@
         <w:rPr>
           <w:sz w:val="20"/>
           <w:szCs w:val="20"/>
-          <w:lang w:val="en-US"/>
         </w:rPr>
         <w:tab/>
       </w:r>
@@ -3212,7 +3064,6 @@
         <w:rPr>
           <w:sz w:val="20"/>
           <w:szCs w:val="20"/>
-          <w:lang w:val="en-US"/>
         </w:rPr>
         <w:tab/>
       </w:r>
@@ -3220,7 +3071,6 @@
         <w:rPr>
           <w:sz w:val="20"/>
           <w:szCs w:val="20"/>
-          <w:lang w:val="en-US"/>
         </w:rPr>
         <w:tab/>
       </w:r>
@@ -3228,46 +3078,23 @@
         <w:rPr>
           <w:sz w:val="20"/>
           <w:szCs w:val="20"/>
-          <w:lang w:val="en-US"/>
+        </w:rPr>
+        <w:t>s</w:t>
+      </w:r>
+      <w:r>
+        <w:rPr>
+          <w:sz w:val="20"/>
+          <w:szCs w:val="20"/>
+        </w:rPr>
+        <w:t>top</w:t>
+      </w:r>
+      <w:r>
+        <w:rPr>
+          <w:sz w:val="20"/>
+          <w:szCs w:val="20"/>
         </w:rPr>
         <w:tab/>
-        <w:t>(</w:t>
-      </w:r>
-      <w:proofErr w:type="spellStart"/>
-      <w:r>
-        <w:rPr>
-          <w:sz w:val="20"/>
-          <w:szCs w:val="20"/>
-          <w:lang w:val="en-US"/>
-        </w:rPr>
-        <w:t>podpis</w:t>
-      </w:r>
-      <w:proofErr w:type="spellEnd"/>
-      <w:r>
-        <w:rPr>
-          <w:sz w:val="20"/>
-          <w:szCs w:val="20"/>
-          <w:lang w:val="en-US"/>
-        </w:rPr>
-        <w:t xml:space="preserve"> </w:t>
-      </w:r>
-      <w:proofErr w:type="spellStart"/>
-      <w:r>
-        <w:rPr>
-          <w:sz w:val="20"/>
-          <w:szCs w:val="20"/>
-          <w:lang w:val="en-US"/>
-        </w:rPr>
-        <w:t>klienta</w:t>
-      </w:r>
-      <w:proofErr w:type="spellEnd"/>
-      <w:r>
-        <w:rPr>
-          <w:sz w:val="20"/>
-          <w:szCs w:val="20"/>
-          <w:lang w:val="en-US"/>
-        </w:rPr>
-        <w:t>)</w:t>
+        <w:t>(podpis klienta)</w:t>
       </w:r>
     </w:p>
     <w:sectPr>
@@ -3317,226 +3144,6 @@
 
 <file path=word/footer2.xml><?xml version="1.0" encoding="utf-8"?>
 <w:ftr xmlns:wpc="http://schemas.microsoft.com/office/word/2010/wordprocessingCanvas" xmlns:cx="http://schemas.microsoft.com/office/drawing/2014/chartex" xmlns:cx1="http://schemas.microsoft.com/office/drawing/2015/9/8/chartex" xmlns:cx2="http://schemas.microsoft.com/office/drawing/2015/10/21/chartex" xmlns:cx3="http://schemas.microsoft.com/office/drawing/2016/5/9/chartex" xmlns:cx4="http://schemas.microsoft.com/office/drawing/2016/5/10/chartex" xmlns:cx5="http://schemas.microsoft.com/office/drawing/2016/5/11/chartex" xmlns:cx6="http://schemas.microsoft.com/office/drawing/2016/5/12/chartex" xmlns:cx7="http://schemas.microsoft.com/office/drawing/2016/5/13/chartex" xmlns:cx8="http://schemas.microsoft.com/office/drawing/2016/5/14/chartex" xmlns:mc="http://schemas.openxmlformats.org/markup-compatibility/2006" xmlns:aink="http://schemas.microsoft.com/office/drawing/2016/ink" xmlns:am3d="http://schemas.microsoft.com/office/drawing/2017/model3d" xmlns:o="urn:schemas-microsoft-com:office:office" xmlns:oel="http://schemas.microsoft.com/office/2019/extlst" xmlns:r="http://schemas.openxmlformats.org/officeDocument/2006/relationships" xmlns:m="http://schemas.openxmlformats.org/officeDocument/2006/math" xmlns:v="urn:schemas-microsoft-com:vml" xmlns:wp14="http://schemas.microsoft.com/office/word/2010/wordprocessingDrawing" xmlns:wp="http://schemas.openxmlformats.org/drawingml/2006/wordprocessingDrawing" xmlns:w10="urn:schemas-microsoft-com:office:word" xmlns:w="http://schemas.openxmlformats.org/wordprocessingml/2006/main" xmlns:w14="http://schemas.microsoft.com/office/word/2010/wordml" xmlns:w15="http://schemas.microsoft.com/office/word/2012/wordml" xmlns:w16cex="http://schemas.microsoft.com/office/word/2018/wordml/cex" xmlns:w16cid="http://schemas.microsoft.com/office/word/2016/wordml/cid" xmlns:w16="http://schemas.microsoft.com/office/word/2018/wordml" xmlns:w16sdtdh="http://schemas.microsoft.com/office/word/2020/wordml/sdtdatahash" xmlns:w16se="http://schemas.microsoft.com/office/word/2015/wordml/symex" xmlns:wpg="http://schemas.microsoft.com/office/word/2010/wordprocessingGroup" xmlns:wpi="http://schemas.microsoft.com/office/word/2010/wordprocessingInk" xmlns:wne="http://schemas.microsoft.com/office/word/2006/wordml" xmlns:wps="http://schemas.microsoft.com/office/word/2010/wordprocessingShape" mc:Ignorable="w14 w15 w16se w16cid w16 w16cex w16sdtdh wp14">
-  <w:tbl>
-    <w:tblPr>
-      <w:tblW w:w="10779" w:type="dxa"/>
-      <w:tblLayout w:type="fixed"/>
-      <w:tblCellMar>
-        <w:left w:w="10" w:type="dxa"/>
-        <w:right w:w="10" w:type="dxa"/>
-      </w:tblCellMar>
-      <w:tblLook w:val="0000" w:firstRow="0" w:lastRow="0" w:firstColumn="0" w:lastColumn="0" w:noHBand="0" w:noVBand="0"/>
-    </w:tblPr>
-    <w:tblGrid>
-      <w:gridCol w:w="6588"/>
-      <w:gridCol w:w="4191"/>
-    </w:tblGrid>
-    <w:tr>
-      <w:tc>
-        <w:tcPr>
-          <w:tcW w:w="6588" w:type="dxa"/>
-          <w:tcBorders>
-            <w:top w:val="single" w:sz="18" w:space="0" w:color="000000"/>
-          </w:tcBorders>
-          <w:shd w:val="clear" w:color="auto" w:fill="auto"/>
-          <w:tcMar>
-            <w:top w:w="55" w:type="dxa"/>
-            <w:left w:w="55" w:type="dxa"/>
-            <w:bottom w:w="55" w:type="dxa"/>
-            <w:right w:w="55" w:type="dxa"/>
-          </w:tcMar>
-          <w:vAlign w:val="bottom"/>
-        </w:tcPr>
-        <w:p>
-          <w:pPr>
-            <w:pStyle w:val="Stopka"/>
-            <w:rPr>
-              <w:rFonts w:ascii="Arial" w:hAnsi="Arial"/>
-              <w:b/>
-              <w:bCs/>
-              <w:sz w:val="20"/>
-              <w:szCs w:val="20"/>
-            </w:rPr>
-          </w:pPr>
-          <w:r>
-            <w:rPr>
-              <w:rFonts w:ascii="Arial" w:hAnsi="Arial"/>
-              <w:b/>
-              <w:bCs/>
-              <w:sz w:val="20"/>
-              <w:szCs w:val="20"/>
-            </w:rPr>
-            <w:t>Biuro Serwis Paweł Tworek - Kujawski</w:t>
-          </w:r>
-        </w:p>
-        <w:p>
-          <w:pPr>
-            <w:pStyle w:val="Stopka"/>
-            <w:rPr>
-              <w:rFonts w:ascii="Arial" w:hAnsi="Arial"/>
-              <w:b/>
-              <w:bCs/>
-              <w:sz w:val="20"/>
-              <w:szCs w:val="20"/>
-            </w:rPr>
-          </w:pPr>
-          <w:r>
-            <w:rPr>
-              <w:rFonts w:ascii="Arial" w:hAnsi="Arial"/>
-              <w:b/>
-              <w:bCs/>
-              <w:sz w:val="20"/>
-              <w:szCs w:val="20"/>
-            </w:rPr>
-            <w:t>ul. Św. Rocha 10 lok. 118</w:t>
-          </w:r>
-        </w:p>
-        <w:p>
-          <w:pPr>
-            <w:pStyle w:val="Stopka"/>
-            <w:rPr>
-              <w:rFonts w:ascii="Arial" w:hAnsi="Arial"/>
-              <w:b/>
-              <w:bCs/>
-              <w:sz w:val="20"/>
-              <w:szCs w:val="20"/>
-            </w:rPr>
-          </w:pPr>
-          <w:r>
-            <w:rPr>
-              <w:rFonts w:ascii="Arial" w:hAnsi="Arial"/>
-              <w:b/>
-              <w:bCs/>
-              <w:sz w:val="20"/>
-              <w:szCs w:val="20"/>
-            </w:rPr>
-            <w:t>15-879 Białystok</w:t>
-          </w:r>
-        </w:p>
-        <w:p>
-          <w:pPr>
-            <w:pStyle w:val="Stopka"/>
-            <w:rPr>
-              <w:rFonts w:ascii="Arial" w:hAnsi="Arial"/>
-              <w:b/>
-              <w:bCs/>
-              <w:sz w:val="20"/>
-              <w:szCs w:val="20"/>
-            </w:rPr>
-          </w:pPr>
-          <w:r>
-            <w:rPr>
-              <w:rFonts w:ascii="Arial" w:hAnsi="Arial"/>
-              <w:b/>
-              <w:bCs/>
-              <w:sz w:val="20"/>
-              <w:szCs w:val="20"/>
-            </w:rPr>
-            <w:t>NIP 542-294-58-37 / REGON  200817628</w:t>
-          </w:r>
-        </w:p>
-      </w:tc>
-      <w:tc>
-        <w:tcPr>
-          <w:tcW w:w="4191" w:type="dxa"/>
-          <w:tcBorders>
-            <w:top w:val="single" w:sz="18" w:space="0" w:color="000000"/>
-          </w:tcBorders>
-          <w:shd w:val="clear" w:color="auto" w:fill="auto"/>
-          <w:tcMar>
-            <w:top w:w="55" w:type="dxa"/>
-            <w:left w:w="55" w:type="dxa"/>
-            <w:bottom w:w="55" w:type="dxa"/>
-            <w:right w:w="55" w:type="dxa"/>
-          </w:tcMar>
-        </w:tcPr>
-        <w:p>
-          <w:pPr>
-            <w:pStyle w:val="TableContents"/>
-            <w:rPr>
-              <w:rFonts w:ascii="Arial" w:hAnsi="Arial"/>
-              <w:b/>
-              <w:bCs/>
-              <w:sz w:val="20"/>
-              <w:szCs w:val="20"/>
-            </w:rPr>
-          </w:pPr>
-          <w:r>
-            <w:rPr>
-              <w:rFonts w:ascii="Arial" w:hAnsi="Arial"/>
-              <w:b/>
-              <w:bCs/>
-              <w:sz w:val="20"/>
-              <w:szCs w:val="20"/>
-            </w:rPr>
-            <w:t>tel. 85-66-14-966</w:t>
-          </w:r>
-        </w:p>
-        <w:p>
-          <w:pPr>
-            <w:pStyle w:val="TableContents"/>
-            <w:rPr>
-              <w:rFonts w:ascii="Arial" w:hAnsi="Arial"/>
-              <w:b/>
-              <w:bCs/>
-              <w:sz w:val="20"/>
-              <w:szCs w:val="20"/>
-            </w:rPr>
-          </w:pPr>
-          <w:r>
-            <w:rPr>
-              <w:rFonts w:ascii="Arial" w:hAnsi="Arial"/>
-              <w:b/>
-              <w:bCs/>
-              <w:sz w:val="20"/>
-              <w:szCs w:val="20"/>
-            </w:rPr>
-            <w:t>kom. 607 615 215</w:t>
-          </w:r>
-        </w:p>
-        <w:p>
-          <w:pPr>
-            <w:pStyle w:val="TableContents"/>
-          </w:pPr>
-          <w:hyperlink r:id="rId1" w:history="1">
-            <w:r>
-              <w:rPr>
-                <w:rFonts w:ascii="Arial" w:hAnsi="Arial"/>
-                <w:b/>
-                <w:bCs/>
-                <w:color w:val="000000"/>
-                <w:sz w:val="20"/>
-                <w:szCs w:val="20"/>
-              </w:rPr>
-              <w:t>kopiarki@kopiarkibialystok.pl</w:t>
-            </w:r>
-          </w:hyperlink>
-        </w:p>
-        <w:p>
-          <w:pPr>
-            <w:pStyle w:val="TableContents"/>
-            <w:rPr>
-              <w:rFonts w:ascii="Arial" w:hAnsi="Arial"/>
-              <w:b/>
-              <w:bCs/>
-              <w:sz w:val="20"/>
-              <w:szCs w:val="20"/>
-            </w:rPr>
-          </w:pPr>
-          <w:r>
-            <w:rPr>
-              <w:rFonts w:ascii="Arial" w:hAnsi="Arial"/>
-              <w:b/>
-              <w:bCs/>
-              <w:sz w:val="20"/>
-              <w:szCs w:val="20"/>
-            </w:rPr>
-            <w:t>www.kopiarkibialystok.pl</w:t>
-          </w:r>
-        </w:p>
-      </w:tc>
-    </w:tr>
-  </w:tbl>
   <w:p>
     <w:pPr>
       <w:pStyle w:val="Standard"/>
@@ -3544,86 +3151,6 @@
         <w:tab w:val="left" w:pos="9349"/>
       </w:tabs>
     </w:pPr>
-    <w:r>
-      <w:tab/>
-      <w:t xml:space="preserve">Strona </w:t>
-    </w:r>
-    <w:r>
-      <w:rPr>
-        <w:b/>
-        <w:bCs/>
-      </w:rPr>
-      <w:fldChar w:fldCharType="begin"/>
-    </w:r>
-    <w:r>
-      <w:rPr>
-        <w:b/>
-        <w:bCs/>
-      </w:rPr>
-      <w:instrText>PAGE  \* Arabic  \* MERGEFORMAT</w:instrText>
-    </w:r>
-    <w:r>
-      <w:rPr>
-        <w:b/>
-        <w:bCs/>
-      </w:rPr>
-      <w:fldChar w:fldCharType="separate"/>
-    </w:r>
-    <w:r>
-      <w:rPr>
-        <w:b/>
-        <w:bCs/>
-      </w:rPr>
-      <w:t>1</w:t>
-    </w:r>
-    <w:r>
-      <w:rPr>
-        <w:b/>
-        <w:bCs/>
-      </w:rPr>
-      <w:fldChar w:fldCharType="end"/>
-    </w:r>
-    <w:r>
-      <w:t xml:space="preserve"> z </w:t>
-    </w:r>
-    <w:r>
-      <w:rPr>
-        <w:b/>
-        <w:bCs/>
-      </w:rPr>
-      <w:fldChar w:fldCharType="begin"/>
-    </w:r>
-    <w:r>
-      <w:rPr>
-        <w:b/>
-        <w:bCs/>
-      </w:rPr>
-      <w:instrText>NUMPAGES  \* Arabic  \* MERGEFORMAT</w:instrText>
-    </w:r>
-    <w:r>
-      <w:rPr>
-        <w:b/>
-        <w:bCs/>
-      </w:rPr>
-      <w:fldChar w:fldCharType="separate"/>
-    </w:r>
-    <w:r>
-      <w:rPr>
-        <w:b/>
-        <w:bCs/>
-      </w:rPr>
-      <w:t>2</w:t>
-    </w:r>
-    <w:r>
-      <w:rPr>
-        <w:b/>
-        <w:bCs/>
-      </w:rPr>
-      <w:fldChar w:fldCharType="end"/>
-    </w:r>
-    <w:r>
-      <w:tab/>
-    </w:r>
   </w:p>
 </w:ftr>
 </file>

</xml_diff>

<commit_message>
fix: Remove unnecessary char
</commit_message>
<xml_diff>
--- a/templates/orders/order_report_template.docx
+++ b/templates/orders/order_report_template.docx
@@ -1,6 +1,6 @@
 
 <file path=word/document.xml><?xml version="1.0" encoding="utf-8"?>
-<w:document xmlns:wpc="http://schemas.microsoft.com/office/word/2010/wordprocessingCanvas" xmlns:cx="http://schemas.microsoft.com/office/drawing/2014/chartex" xmlns:cx1="http://schemas.microsoft.com/office/drawing/2015/9/8/chartex" xmlns:cx2="http://schemas.microsoft.com/office/drawing/2015/10/21/chartex" xmlns:cx3="http://schemas.microsoft.com/office/drawing/2016/5/9/chartex" xmlns:cx4="http://schemas.microsoft.com/office/drawing/2016/5/10/chartex" xmlns:cx5="http://schemas.microsoft.com/office/drawing/2016/5/11/chartex" xmlns:cx6="http://schemas.microsoft.com/office/drawing/2016/5/12/chartex" xmlns:cx7="http://schemas.microsoft.com/office/drawing/2016/5/13/chartex" xmlns:cx8="http://schemas.microsoft.com/office/drawing/2016/5/14/chartex" xmlns:mc="http://schemas.openxmlformats.org/markup-compatibility/2006" xmlns:aink="http://schemas.microsoft.com/office/drawing/2016/ink" xmlns:am3d="http://schemas.microsoft.com/office/drawing/2017/model3d" xmlns:o="urn:schemas-microsoft-com:office:office" xmlns:oel="http://schemas.microsoft.com/office/2019/extlst" xmlns:r="http://schemas.openxmlformats.org/officeDocument/2006/relationships" xmlns:m="http://schemas.openxmlformats.org/officeDocument/2006/math" xmlns:v="urn:schemas-microsoft-com:vml" xmlns:wp14="http://schemas.microsoft.com/office/word/2010/wordprocessingDrawing" xmlns:wp="http://schemas.openxmlformats.org/drawingml/2006/wordprocessingDrawing" xmlns:w10="urn:schemas-microsoft-com:office:word" xmlns:w="http://schemas.openxmlformats.org/wordprocessingml/2006/main" xmlns:w14="http://schemas.microsoft.com/office/word/2010/wordml" xmlns:w15="http://schemas.microsoft.com/office/word/2012/wordml" xmlns:w16cex="http://schemas.microsoft.com/office/word/2018/wordml/cex" xmlns:w16cid="http://schemas.microsoft.com/office/word/2016/wordml/cid" xmlns:w16="http://schemas.microsoft.com/office/word/2018/wordml" xmlns:w16sdtdh="http://schemas.microsoft.com/office/word/2020/wordml/sdtdatahash" xmlns:w16se="http://schemas.microsoft.com/office/word/2015/wordml/symex" xmlns:wpg="http://schemas.microsoft.com/office/word/2010/wordprocessingGroup" xmlns:wpi="http://schemas.microsoft.com/office/word/2010/wordprocessingInk" xmlns:wne="http://schemas.microsoft.com/office/word/2006/wordml" xmlns:wps="http://schemas.microsoft.com/office/word/2010/wordprocessingShape" mc:Ignorable="w14 w15 w16se w16cid w16 w16cex w16sdtdh wp14">
+<w:document xmlns:wpc="http://schemas.microsoft.com/office/word/2010/wordprocessingCanvas" xmlns:cx="http://schemas.microsoft.com/office/drawing/2014/chartex" xmlns:cx1="http://schemas.microsoft.com/office/drawing/2015/9/8/chartex" xmlns:cx2="http://schemas.microsoft.com/office/drawing/2015/10/21/chartex" xmlns:cx3="http://schemas.microsoft.com/office/drawing/2016/5/9/chartex" xmlns:cx4="http://schemas.microsoft.com/office/drawing/2016/5/10/chartex" xmlns:cx5="http://schemas.microsoft.com/office/drawing/2016/5/11/chartex" xmlns:cx6="http://schemas.microsoft.com/office/drawing/2016/5/12/chartex" xmlns:cx7="http://schemas.microsoft.com/office/drawing/2016/5/13/chartex" xmlns:cx8="http://schemas.microsoft.com/office/drawing/2016/5/14/chartex" xmlns:mc="http://schemas.openxmlformats.org/markup-compatibility/2006" xmlns:aink="http://schemas.microsoft.com/office/drawing/2016/ink" xmlns:am3d="http://schemas.microsoft.com/office/drawing/2017/model3d" xmlns:o="urn:schemas-microsoft-com:office:office" xmlns:oel="http://schemas.microsoft.com/office/2019/extlst" xmlns:r="http://schemas.openxmlformats.org/officeDocument/2006/relationships" xmlns:m="http://schemas.openxmlformats.org/officeDocument/2006/math" xmlns:v="urn:schemas-microsoft-com:vml" xmlns:wp14="http://schemas.microsoft.com/office/word/2010/wordprocessingDrawing" xmlns:wp="http://schemas.openxmlformats.org/drawingml/2006/wordprocessingDrawing" xmlns:w10="urn:schemas-microsoft-com:office:word" xmlns:w="http://schemas.openxmlformats.org/wordprocessingml/2006/main" xmlns:w14="http://schemas.microsoft.com/office/word/2010/wordml" xmlns:w15="http://schemas.microsoft.com/office/word/2012/wordml" xmlns:w16cex="http://schemas.microsoft.com/office/word/2018/wordml/cex" xmlns:w16cid="http://schemas.microsoft.com/office/word/2016/wordml/cid" xmlns:w16="http://schemas.microsoft.com/office/word/2018/wordml" xmlns:w16du="http://schemas.microsoft.com/office/word/2023/wordml/word16du" xmlns:w16sdtdh="http://schemas.microsoft.com/office/word/2020/wordml/sdtdatahash" xmlns:w16se="http://schemas.microsoft.com/office/word/2015/wordml/symex" xmlns:wpg="http://schemas.microsoft.com/office/word/2010/wordprocessingGroup" xmlns:wpi="http://schemas.microsoft.com/office/word/2010/wordprocessingInk" xmlns:wne="http://schemas.microsoft.com/office/word/2006/wordml" xmlns:wps="http://schemas.microsoft.com/office/word/2010/wordprocessingShape" mc:Ignorable="w14 w15 w16se w16cid w16 w16cex w16sdtdh w16du wp14">
   <w:body>
     <w:p>
       <w:pPr>
@@ -3079,20 +3079,6 @@
           <w:sz w:val="20"/>
           <w:szCs w:val="20"/>
         </w:rPr>
-        <w:t>s</w:t>
-      </w:r>
-      <w:r>
-        <w:rPr>
-          <w:sz w:val="20"/>
-          <w:szCs w:val="20"/>
-        </w:rPr>
-        <w:t>top</w:t>
-      </w:r>
-      <w:r>
-        <w:rPr>
-          <w:sz w:val="20"/>
-          <w:szCs w:val="20"/>
-        </w:rPr>
         <w:tab/>
         <w:t>(podpis klienta)</w:t>
       </w:r>
@@ -3114,7 +3100,7 @@
 </file>
 
 <file path=word/endnotes.xml><?xml version="1.0" encoding="utf-8"?>
-<w:endnotes xmlns:wpc="http://schemas.microsoft.com/office/word/2010/wordprocessingCanvas" xmlns:cx="http://schemas.microsoft.com/office/drawing/2014/chartex" xmlns:cx1="http://schemas.microsoft.com/office/drawing/2015/9/8/chartex" xmlns:cx2="http://schemas.microsoft.com/office/drawing/2015/10/21/chartex" xmlns:cx3="http://schemas.microsoft.com/office/drawing/2016/5/9/chartex" xmlns:cx4="http://schemas.microsoft.com/office/drawing/2016/5/10/chartex" xmlns:cx5="http://schemas.microsoft.com/office/drawing/2016/5/11/chartex" xmlns:cx6="http://schemas.microsoft.com/office/drawing/2016/5/12/chartex" xmlns:cx7="http://schemas.microsoft.com/office/drawing/2016/5/13/chartex" xmlns:cx8="http://schemas.microsoft.com/office/drawing/2016/5/14/chartex" xmlns:mc="http://schemas.openxmlformats.org/markup-compatibility/2006" xmlns:aink="http://schemas.microsoft.com/office/drawing/2016/ink" xmlns:am3d="http://schemas.microsoft.com/office/drawing/2017/model3d" xmlns:o="urn:schemas-microsoft-com:office:office" xmlns:oel="http://schemas.microsoft.com/office/2019/extlst" xmlns:r="http://schemas.openxmlformats.org/officeDocument/2006/relationships" xmlns:m="http://schemas.openxmlformats.org/officeDocument/2006/math" xmlns:v="urn:schemas-microsoft-com:vml" xmlns:wp14="http://schemas.microsoft.com/office/word/2010/wordprocessingDrawing" xmlns:wp="http://schemas.openxmlformats.org/drawingml/2006/wordprocessingDrawing" xmlns:w10="urn:schemas-microsoft-com:office:word" xmlns:w="http://schemas.openxmlformats.org/wordprocessingml/2006/main" xmlns:w14="http://schemas.microsoft.com/office/word/2010/wordml" xmlns:w15="http://schemas.microsoft.com/office/word/2012/wordml" xmlns:w16cex="http://schemas.microsoft.com/office/word/2018/wordml/cex" xmlns:w16cid="http://schemas.microsoft.com/office/word/2016/wordml/cid" xmlns:w16="http://schemas.microsoft.com/office/word/2018/wordml" xmlns:w16sdtdh="http://schemas.microsoft.com/office/word/2020/wordml/sdtdatahash" xmlns:w16se="http://schemas.microsoft.com/office/word/2015/wordml/symex" xmlns:wpg="http://schemas.microsoft.com/office/word/2010/wordprocessingGroup" xmlns:wpi="http://schemas.microsoft.com/office/word/2010/wordprocessingInk" xmlns:wne="http://schemas.microsoft.com/office/word/2006/wordml" xmlns:wps="http://schemas.microsoft.com/office/word/2010/wordprocessingShape" mc:Ignorable="w14 w15 w16se w16cid w16 w16cex w16sdtdh wp14">
+<w:endnotes xmlns:wpc="http://schemas.microsoft.com/office/word/2010/wordprocessingCanvas" xmlns:cx="http://schemas.microsoft.com/office/drawing/2014/chartex" xmlns:cx1="http://schemas.microsoft.com/office/drawing/2015/9/8/chartex" xmlns:cx2="http://schemas.microsoft.com/office/drawing/2015/10/21/chartex" xmlns:cx3="http://schemas.microsoft.com/office/drawing/2016/5/9/chartex" xmlns:cx4="http://schemas.microsoft.com/office/drawing/2016/5/10/chartex" xmlns:cx5="http://schemas.microsoft.com/office/drawing/2016/5/11/chartex" xmlns:cx6="http://schemas.microsoft.com/office/drawing/2016/5/12/chartex" xmlns:cx7="http://schemas.microsoft.com/office/drawing/2016/5/13/chartex" xmlns:cx8="http://schemas.microsoft.com/office/drawing/2016/5/14/chartex" xmlns:mc="http://schemas.openxmlformats.org/markup-compatibility/2006" xmlns:aink="http://schemas.microsoft.com/office/drawing/2016/ink" xmlns:am3d="http://schemas.microsoft.com/office/drawing/2017/model3d" xmlns:o="urn:schemas-microsoft-com:office:office" xmlns:oel="http://schemas.microsoft.com/office/2019/extlst" xmlns:r="http://schemas.openxmlformats.org/officeDocument/2006/relationships" xmlns:m="http://schemas.openxmlformats.org/officeDocument/2006/math" xmlns:v="urn:schemas-microsoft-com:vml" xmlns:wp14="http://schemas.microsoft.com/office/word/2010/wordprocessingDrawing" xmlns:wp="http://schemas.openxmlformats.org/drawingml/2006/wordprocessingDrawing" xmlns:w10="urn:schemas-microsoft-com:office:word" xmlns:w="http://schemas.openxmlformats.org/wordprocessingml/2006/main" xmlns:w14="http://schemas.microsoft.com/office/word/2010/wordml" xmlns:w15="http://schemas.microsoft.com/office/word/2012/wordml" xmlns:w16cex="http://schemas.microsoft.com/office/word/2018/wordml/cex" xmlns:w16cid="http://schemas.microsoft.com/office/word/2016/wordml/cid" xmlns:w16="http://schemas.microsoft.com/office/word/2018/wordml" xmlns:w16du="http://schemas.microsoft.com/office/word/2023/wordml/word16du" xmlns:w16sdtdh="http://schemas.microsoft.com/office/word/2020/wordml/sdtdatahash" xmlns:w16se="http://schemas.microsoft.com/office/word/2015/wordml/symex" xmlns:wpg="http://schemas.microsoft.com/office/word/2010/wordprocessingGroup" xmlns:wpi="http://schemas.microsoft.com/office/word/2010/wordprocessingInk" xmlns:wne="http://schemas.microsoft.com/office/word/2006/wordml" xmlns:wps="http://schemas.microsoft.com/office/word/2010/wordprocessingShape" mc:Ignorable="w14 w15 w16se w16cid w16 w16cex w16sdtdh w16du wp14">
   <w:endnote w:type="separator" w:id="-1">
     <w:p>
       <w:r>
@@ -3133,7 +3119,7 @@
 </file>
 
 <file path=word/footer1.xml><?xml version="1.0" encoding="utf-8"?>
-<w:ftr xmlns:wpc="http://schemas.microsoft.com/office/word/2010/wordprocessingCanvas" xmlns:cx="http://schemas.microsoft.com/office/drawing/2014/chartex" xmlns:cx1="http://schemas.microsoft.com/office/drawing/2015/9/8/chartex" xmlns:cx2="http://schemas.microsoft.com/office/drawing/2015/10/21/chartex" xmlns:cx3="http://schemas.microsoft.com/office/drawing/2016/5/9/chartex" xmlns:cx4="http://schemas.microsoft.com/office/drawing/2016/5/10/chartex" xmlns:cx5="http://schemas.microsoft.com/office/drawing/2016/5/11/chartex" xmlns:cx6="http://schemas.microsoft.com/office/drawing/2016/5/12/chartex" xmlns:cx7="http://schemas.microsoft.com/office/drawing/2016/5/13/chartex" xmlns:cx8="http://schemas.microsoft.com/office/drawing/2016/5/14/chartex" xmlns:mc="http://schemas.openxmlformats.org/markup-compatibility/2006" xmlns:aink="http://schemas.microsoft.com/office/drawing/2016/ink" xmlns:am3d="http://schemas.microsoft.com/office/drawing/2017/model3d" xmlns:o="urn:schemas-microsoft-com:office:office" xmlns:oel="http://schemas.microsoft.com/office/2019/extlst" xmlns:r="http://schemas.openxmlformats.org/officeDocument/2006/relationships" xmlns:m="http://schemas.openxmlformats.org/officeDocument/2006/math" xmlns:v="urn:schemas-microsoft-com:vml" xmlns:wp14="http://schemas.microsoft.com/office/word/2010/wordprocessingDrawing" xmlns:wp="http://schemas.openxmlformats.org/drawingml/2006/wordprocessingDrawing" xmlns:w10="urn:schemas-microsoft-com:office:word" xmlns:w="http://schemas.openxmlformats.org/wordprocessingml/2006/main" xmlns:w14="http://schemas.microsoft.com/office/word/2010/wordml" xmlns:w15="http://schemas.microsoft.com/office/word/2012/wordml" xmlns:w16cex="http://schemas.microsoft.com/office/word/2018/wordml/cex" xmlns:w16cid="http://schemas.microsoft.com/office/word/2016/wordml/cid" xmlns:w16="http://schemas.microsoft.com/office/word/2018/wordml" xmlns:w16sdtdh="http://schemas.microsoft.com/office/word/2020/wordml/sdtdatahash" xmlns:w16se="http://schemas.microsoft.com/office/word/2015/wordml/symex" xmlns:wpg="http://schemas.microsoft.com/office/word/2010/wordprocessingGroup" xmlns:wpi="http://schemas.microsoft.com/office/word/2010/wordprocessingInk" xmlns:wne="http://schemas.microsoft.com/office/word/2006/wordml" xmlns:wps="http://schemas.microsoft.com/office/word/2010/wordprocessingShape" mc:Ignorable="w14 w15 w16se w16cid w16 w16cex w16sdtdh wp14">
+<w:ftr xmlns:wpc="http://schemas.microsoft.com/office/word/2010/wordprocessingCanvas" xmlns:cx="http://schemas.microsoft.com/office/drawing/2014/chartex" xmlns:cx1="http://schemas.microsoft.com/office/drawing/2015/9/8/chartex" xmlns:cx2="http://schemas.microsoft.com/office/drawing/2015/10/21/chartex" xmlns:cx3="http://schemas.microsoft.com/office/drawing/2016/5/9/chartex" xmlns:cx4="http://schemas.microsoft.com/office/drawing/2016/5/10/chartex" xmlns:cx5="http://schemas.microsoft.com/office/drawing/2016/5/11/chartex" xmlns:cx6="http://schemas.microsoft.com/office/drawing/2016/5/12/chartex" xmlns:cx7="http://schemas.microsoft.com/office/drawing/2016/5/13/chartex" xmlns:cx8="http://schemas.microsoft.com/office/drawing/2016/5/14/chartex" xmlns:mc="http://schemas.openxmlformats.org/markup-compatibility/2006" xmlns:aink="http://schemas.microsoft.com/office/drawing/2016/ink" xmlns:am3d="http://schemas.microsoft.com/office/drawing/2017/model3d" xmlns:o="urn:schemas-microsoft-com:office:office" xmlns:oel="http://schemas.microsoft.com/office/2019/extlst" xmlns:r="http://schemas.openxmlformats.org/officeDocument/2006/relationships" xmlns:m="http://schemas.openxmlformats.org/officeDocument/2006/math" xmlns:v="urn:schemas-microsoft-com:vml" xmlns:wp14="http://schemas.microsoft.com/office/word/2010/wordprocessingDrawing" xmlns:wp="http://schemas.openxmlformats.org/drawingml/2006/wordprocessingDrawing" xmlns:w10="urn:schemas-microsoft-com:office:word" xmlns:w="http://schemas.openxmlformats.org/wordprocessingml/2006/main" xmlns:w14="http://schemas.microsoft.com/office/word/2010/wordml" xmlns:w15="http://schemas.microsoft.com/office/word/2012/wordml" xmlns:w16cex="http://schemas.microsoft.com/office/word/2018/wordml/cex" xmlns:w16cid="http://schemas.microsoft.com/office/word/2016/wordml/cid" xmlns:w16="http://schemas.microsoft.com/office/word/2018/wordml" xmlns:w16du="http://schemas.microsoft.com/office/word/2023/wordml/word16du" xmlns:w16sdtdh="http://schemas.microsoft.com/office/word/2020/wordml/sdtdatahash" xmlns:w16se="http://schemas.microsoft.com/office/word/2015/wordml/symex" xmlns:wpg="http://schemas.microsoft.com/office/word/2010/wordprocessingGroup" xmlns:wpi="http://schemas.microsoft.com/office/word/2010/wordprocessingInk" xmlns:wne="http://schemas.microsoft.com/office/word/2006/wordml" xmlns:wps="http://schemas.microsoft.com/office/word/2010/wordprocessingShape" mc:Ignorable="w14 w15 w16se w16cid w16 w16cex w16sdtdh w16du wp14">
   <w:p>
     <w:pPr>
       <w:pStyle w:val="Stopka"/>
@@ -3143,7 +3129,7 @@
 </file>
 
 <file path=word/footer2.xml><?xml version="1.0" encoding="utf-8"?>
-<w:ftr xmlns:wpc="http://schemas.microsoft.com/office/word/2010/wordprocessingCanvas" xmlns:cx="http://schemas.microsoft.com/office/drawing/2014/chartex" xmlns:cx1="http://schemas.microsoft.com/office/drawing/2015/9/8/chartex" xmlns:cx2="http://schemas.microsoft.com/office/drawing/2015/10/21/chartex" xmlns:cx3="http://schemas.microsoft.com/office/drawing/2016/5/9/chartex" xmlns:cx4="http://schemas.microsoft.com/office/drawing/2016/5/10/chartex" xmlns:cx5="http://schemas.microsoft.com/office/drawing/2016/5/11/chartex" xmlns:cx6="http://schemas.microsoft.com/office/drawing/2016/5/12/chartex" xmlns:cx7="http://schemas.microsoft.com/office/drawing/2016/5/13/chartex" xmlns:cx8="http://schemas.microsoft.com/office/drawing/2016/5/14/chartex" xmlns:mc="http://schemas.openxmlformats.org/markup-compatibility/2006" xmlns:aink="http://schemas.microsoft.com/office/drawing/2016/ink" xmlns:am3d="http://schemas.microsoft.com/office/drawing/2017/model3d" xmlns:o="urn:schemas-microsoft-com:office:office" xmlns:oel="http://schemas.microsoft.com/office/2019/extlst" xmlns:r="http://schemas.openxmlformats.org/officeDocument/2006/relationships" xmlns:m="http://schemas.openxmlformats.org/officeDocument/2006/math" xmlns:v="urn:schemas-microsoft-com:vml" xmlns:wp14="http://schemas.microsoft.com/office/word/2010/wordprocessingDrawing" xmlns:wp="http://schemas.openxmlformats.org/drawingml/2006/wordprocessingDrawing" xmlns:w10="urn:schemas-microsoft-com:office:word" xmlns:w="http://schemas.openxmlformats.org/wordprocessingml/2006/main" xmlns:w14="http://schemas.microsoft.com/office/word/2010/wordml" xmlns:w15="http://schemas.microsoft.com/office/word/2012/wordml" xmlns:w16cex="http://schemas.microsoft.com/office/word/2018/wordml/cex" xmlns:w16cid="http://schemas.microsoft.com/office/word/2016/wordml/cid" xmlns:w16="http://schemas.microsoft.com/office/word/2018/wordml" xmlns:w16sdtdh="http://schemas.microsoft.com/office/word/2020/wordml/sdtdatahash" xmlns:w16se="http://schemas.microsoft.com/office/word/2015/wordml/symex" xmlns:wpg="http://schemas.microsoft.com/office/word/2010/wordprocessingGroup" xmlns:wpi="http://schemas.microsoft.com/office/word/2010/wordprocessingInk" xmlns:wne="http://schemas.microsoft.com/office/word/2006/wordml" xmlns:wps="http://schemas.microsoft.com/office/word/2010/wordprocessingShape" mc:Ignorable="w14 w15 w16se w16cid w16 w16cex w16sdtdh wp14">
+<w:ftr xmlns:wpc="http://schemas.microsoft.com/office/word/2010/wordprocessingCanvas" xmlns:cx="http://schemas.microsoft.com/office/drawing/2014/chartex" xmlns:cx1="http://schemas.microsoft.com/office/drawing/2015/9/8/chartex" xmlns:cx2="http://schemas.microsoft.com/office/drawing/2015/10/21/chartex" xmlns:cx3="http://schemas.microsoft.com/office/drawing/2016/5/9/chartex" xmlns:cx4="http://schemas.microsoft.com/office/drawing/2016/5/10/chartex" xmlns:cx5="http://schemas.microsoft.com/office/drawing/2016/5/11/chartex" xmlns:cx6="http://schemas.microsoft.com/office/drawing/2016/5/12/chartex" xmlns:cx7="http://schemas.microsoft.com/office/drawing/2016/5/13/chartex" xmlns:cx8="http://schemas.microsoft.com/office/drawing/2016/5/14/chartex" xmlns:mc="http://schemas.openxmlformats.org/markup-compatibility/2006" xmlns:aink="http://schemas.microsoft.com/office/drawing/2016/ink" xmlns:am3d="http://schemas.microsoft.com/office/drawing/2017/model3d" xmlns:o="urn:schemas-microsoft-com:office:office" xmlns:oel="http://schemas.microsoft.com/office/2019/extlst" xmlns:r="http://schemas.openxmlformats.org/officeDocument/2006/relationships" xmlns:m="http://schemas.openxmlformats.org/officeDocument/2006/math" xmlns:v="urn:schemas-microsoft-com:vml" xmlns:wp14="http://schemas.microsoft.com/office/word/2010/wordprocessingDrawing" xmlns:wp="http://schemas.openxmlformats.org/drawingml/2006/wordprocessingDrawing" xmlns:w10="urn:schemas-microsoft-com:office:word" xmlns:w="http://schemas.openxmlformats.org/wordprocessingml/2006/main" xmlns:w14="http://schemas.microsoft.com/office/word/2010/wordml" xmlns:w15="http://schemas.microsoft.com/office/word/2012/wordml" xmlns:w16cex="http://schemas.microsoft.com/office/word/2018/wordml/cex" xmlns:w16cid="http://schemas.microsoft.com/office/word/2016/wordml/cid" xmlns:w16="http://schemas.microsoft.com/office/word/2018/wordml" xmlns:w16du="http://schemas.microsoft.com/office/word/2023/wordml/word16du" xmlns:w16sdtdh="http://schemas.microsoft.com/office/word/2020/wordml/sdtdatahash" xmlns:w16se="http://schemas.microsoft.com/office/word/2015/wordml/symex" xmlns:wpg="http://schemas.microsoft.com/office/word/2010/wordprocessingGroup" xmlns:wpi="http://schemas.microsoft.com/office/word/2010/wordprocessingInk" xmlns:wne="http://schemas.microsoft.com/office/word/2006/wordml" xmlns:wps="http://schemas.microsoft.com/office/word/2010/wordprocessingShape" mc:Ignorable="w14 w15 w16se w16cid w16 w16cex w16sdtdh w16du wp14">
   <w:p>
     <w:pPr>
       <w:pStyle w:val="Standard"/>
@@ -3156,7 +3142,7 @@
 </file>
 
 <file path=word/footer3.xml><?xml version="1.0" encoding="utf-8"?>
-<w:ftr xmlns:wpc="http://schemas.microsoft.com/office/word/2010/wordprocessingCanvas" xmlns:cx="http://schemas.microsoft.com/office/drawing/2014/chartex" xmlns:cx1="http://schemas.microsoft.com/office/drawing/2015/9/8/chartex" xmlns:cx2="http://schemas.microsoft.com/office/drawing/2015/10/21/chartex" xmlns:cx3="http://schemas.microsoft.com/office/drawing/2016/5/9/chartex" xmlns:cx4="http://schemas.microsoft.com/office/drawing/2016/5/10/chartex" xmlns:cx5="http://schemas.microsoft.com/office/drawing/2016/5/11/chartex" xmlns:cx6="http://schemas.microsoft.com/office/drawing/2016/5/12/chartex" xmlns:cx7="http://schemas.microsoft.com/office/drawing/2016/5/13/chartex" xmlns:cx8="http://schemas.microsoft.com/office/drawing/2016/5/14/chartex" xmlns:mc="http://schemas.openxmlformats.org/markup-compatibility/2006" xmlns:aink="http://schemas.microsoft.com/office/drawing/2016/ink" xmlns:am3d="http://schemas.microsoft.com/office/drawing/2017/model3d" xmlns:o="urn:schemas-microsoft-com:office:office" xmlns:oel="http://schemas.microsoft.com/office/2019/extlst" xmlns:r="http://schemas.openxmlformats.org/officeDocument/2006/relationships" xmlns:m="http://schemas.openxmlformats.org/officeDocument/2006/math" xmlns:v="urn:schemas-microsoft-com:vml" xmlns:wp14="http://schemas.microsoft.com/office/word/2010/wordprocessingDrawing" xmlns:wp="http://schemas.openxmlformats.org/drawingml/2006/wordprocessingDrawing" xmlns:w10="urn:schemas-microsoft-com:office:word" xmlns:w="http://schemas.openxmlformats.org/wordprocessingml/2006/main" xmlns:w14="http://schemas.microsoft.com/office/word/2010/wordml" xmlns:w15="http://schemas.microsoft.com/office/word/2012/wordml" xmlns:w16cex="http://schemas.microsoft.com/office/word/2018/wordml/cex" xmlns:w16cid="http://schemas.microsoft.com/office/word/2016/wordml/cid" xmlns:w16="http://schemas.microsoft.com/office/word/2018/wordml" xmlns:w16sdtdh="http://schemas.microsoft.com/office/word/2020/wordml/sdtdatahash" xmlns:w16se="http://schemas.microsoft.com/office/word/2015/wordml/symex" xmlns:wpg="http://schemas.microsoft.com/office/word/2010/wordprocessingGroup" xmlns:wpi="http://schemas.microsoft.com/office/word/2010/wordprocessingInk" xmlns:wne="http://schemas.microsoft.com/office/word/2006/wordml" xmlns:wps="http://schemas.microsoft.com/office/word/2010/wordprocessingShape" mc:Ignorable="w14 w15 w16se w16cid w16 w16cex w16sdtdh wp14">
+<w:ftr xmlns:wpc="http://schemas.microsoft.com/office/word/2010/wordprocessingCanvas" xmlns:cx="http://schemas.microsoft.com/office/drawing/2014/chartex" xmlns:cx1="http://schemas.microsoft.com/office/drawing/2015/9/8/chartex" xmlns:cx2="http://schemas.microsoft.com/office/drawing/2015/10/21/chartex" xmlns:cx3="http://schemas.microsoft.com/office/drawing/2016/5/9/chartex" xmlns:cx4="http://schemas.microsoft.com/office/drawing/2016/5/10/chartex" xmlns:cx5="http://schemas.microsoft.com/office/drawing/2016/5/11/chartex" xmlns:cx6="http://schemas.microsoft.com/office/drawing/2016/5/12/chartex" xmlns:cx7="http://schemas.microsoft.com/office/drawing/2016/5/13/chartex" xmlns:cx8="http://schemas.microsoft.com/office/drawing/2016/5/14/chartex" xmlns:mc="http://schemas.openxmlformats.org/markup-compatibility/2006" xmlns:aink="http://schemas.microsoft.com/office/drawing/2016/ink" xmlns:am3d="http://schemas.microsoft.com/office/drawing/2017/model3d" xmlns:o="urn:schemas-microsoft-com:office:office" xmlns:oel="http://schemas.microsoft.com/office/2019/extlst" xmlns:r="http://schemas.openxmlformats.org/officeDocument/2006/relationships" xmlns:m="http://schemas.openxmlformats.org/officeDocument/2006/math" xmlns:v="urn:schemas-microsoft-com:vml" xmlns:wp14="http://schemas.microsoft.com/office/word/2010/wordprocessingDrawing" xmlns:wp="http://schemas.openxmlformats.org/drawingml/2006/wordprocessingDrawing" xmlns:w10="urn:schemas-microsoft-com:office:word" xmlns:w="http://schemas.openxmlformats.org/wordprocessingml/2006/main" xmlns:w14="http://schemas.microsoft.com/office/word/2010/wordml" xmlns:w15="http://schemas.microsoft.com/office/word/2012/wordml" xmlns:w16cex="http://schemas.microsoft.com/office/word/2018/wordml/cex" xmlns:w16cid="http://schemas.microsoft.com/office/word/2016/wordml/cid" xmlns:w16="http://schemas.microsoft.com/office/word/2018/wordml" xmlns:w16du="http://schemas.microsoft.com/office/word/2023/wordml/word16du" xmlns:w16sdtdh="http://schemas.microsoft.com/office/word/2020/wordml/sdtdatahash" xmlns:w16se="http://schemas.microsoft.com/office/word/2015/wordml/symex" xmlns:wpg="http://schemas.microsoft.com/office/word/2010/wordprocessingGroup" xmlns:wpi="http://schemas.microsoft.com/office/word/2010/wordprocessingInk" xmlns:wne="http://schemas.microsoft.com/office/word/2006/wordml" xmlns:wps="http://schemas.microsoft.com/office/word/2010/wordprocessingShape" mc:Ignorable="w14 w15 w16se w16cid w16 w16cex w16sdtdh w16du wp14">
   <w:p>
     <w:pPr>
       <w:pStyle w:val="Stopka"/>
@@ -3166,7 +3152,7 @@
 </file>
 
 <file path=word/footnotes.xml><?xml version="1.0" encoding="utf-8"?>
-<w:footnotes xmlns:wpc="http://schemas.microsoft.com/office/word/2010/wordprocessingCanvas" xmlns:cx="http://schemas.microsoft.com/office/drawing/2014/chartex" xmlns:cx1="http://schemas.microsoft.com/office/drawing/2015/9/8/chartex" xmlns:cx2="http://schemas.microsoft.com/office/drawing/2015/10/21/chartex" xmlns:cx3="http://schemas.microsoft.com/office/drawing/2016/5/9/chartex" xmlns:cx4="http://schemas.microsoft.com/office/drawing/2016/5/10/chartex" xmlns:cx5="http://schemas.microsoft.com/office/drawing/2016/5/11/chartex" xmlns:cx6="http://schemas.microsoft.com/office/drawing/2016/5/12/chartex" xmlns:cx7="http://schemas.microsoft.com/office/drawing/2016/5/13/chartex" xmlns:cx8="http://schemas.microsoft.com/office/drawing/2016/5/14/chartex" xmlns:mc="http://schemas.openxmlformats.org/markup-compatibility/2006" xmlns:aink="http://schemas.microsoft.com/office/drawing/2016/ink" xmlns:am3d="http://schemas.microsoft.com/office/drawing/2017/model3d" xmlns:o="urn:schemas-microsoft-com:office:office" xmlns:oel="http://schemas.microsoft.com/office/2019/extlst" xmlns:r="http://schemas.openxmlformats.org/officeDocument/2006/relationships" xmlns:m="http://schemas.openxmlformats.org/officeDocument/2006/math" xmlns:v="urn:schemas-microsoft-com:vml" xmlns:wp14="http://schemas.microsoft.com/office/word/2010/wordprocessingDrawing" xmlns:wp="http://schemas.openxmlformats.org/drawingml/2006/wordprocessingDrawing" xmlns:w10="urn:schemas-microsoft-com:office:word" xmlns:w="http://schemas.openxmlformats.org/wordprocessingml/2006/main" xmlns:w14="http://schemas.microsoft.com/office/word/2010/wordml" xmlns:w15="http://schemas.microsoft.com/office/word/2012/wordml" xmlns:w16cex="http://schemas.microsoft.com/office/word/2018/wordml/cex" xmlns:w16cid="http://schemas.microsoft.com/office/word/2016/wordml/cid" xmlns:w16="http://schemas.microsoft.com/office/word/2018/wordml" xmlns:w16sdtdh="http://schemas.microsoft.com/office/word/2020/wordml/sdtdatahash" xmlns:w16se="http://schemas.microsoft.com/office/word/2015/wordml/symex" xmlns:wpg="http://schemas.microsoft.com/office/word/2010/wordprocessingGroup" xmlns:wpi="http://schemas.microsoft.com/office/word/2010/wordprocessingInk" xmlns:wne="http://schemas.microsoft.com/office/word/2006/wordml" xmlns:wps="http://schemas.microsoft.com/office/word/2010/wordprocessingShape" mc:Ignorable="w14 w15 w16se w16cid w16 w16cex w16sdtdh wp14">
+<w:footnotes xmlns:wpc="http://schemas.microsoft.com/office/word/2010/wordprocessingCanvas" xmlns:cx="http://schemas.microsoft.com/office/drawing/2014/chartex" xmlns:cx1="http://schemas.microsoft.com/office/drawing/2015/9/8/chartex" xmlns:cx2="http://schemas.microsoft.com/office/drawing/2015/10/21/chartex" xmlns:cx3="http://schemas.microsoft.com/office/drawing/2016/5/9/chartex" xmlns:cx4="http://schemas.microsoft.com/office/drawing/2016/5/10/chartex" xmlns:cx5="http://schemas.microsoft.com/office/drawing/2016/5/11/chartex" xmlns:cx6="http://schemas.microsoft.com/office/drawing/2016/5/12/chartex" xmlns:cx7="http://schemas.microsoft.com/office/drawing/2016/5/13/chartex" xmlns:cx8="http://schemas.microsoft.com/office/drawing/2016/5/14/chartex" xmlns:mc="http://schemas.openxmlformats.org/markup-compatibility/2006" xmlns:aink="http://schemas.microsoft.com/office/drawing/2016/ink" xmlns:am3d="http://schemas.microsoft.com/office/drawing/2017/model3d" xmlns:o="urn:schemas-microsoft-com:office:office" xmlns:oel="http://schemas.microsoft.com/office/2019/extlst" xmlns:r="http://schemas.openxmlformats.org/officeDocument/2006/relationships" xmlns:m="http://schemas.openxmlformats.org/officeDocument/2006/math" xmlns:v="urn:schemas-microsoft-com:vml" xmlns:wp14="http://schemas.microsoft.com/office/word/2010/wordprocessingDrawing" xmlns:wp="http://schemas.openxmlformats.org/drawingml/2006/wordprocessingDrawing" xmlns:w10="urn:schemas-microsoft-com:office:word" xmlns:w="http://schemas.openxmlformats.org/wordprocessingml/2006/main" xmlns:w14="http://schemas.microsoft.com/office/word/2010/wordml" xmlns:w15="http://schemas.microsoft.com/office/word/2012/wordml" xmlns:w16cex="http://schemas.microsoft.com/office/word/2018/wordml/cex" xmlns:w16cid="http://schemas.microsoft.com/office/word/2016/wordml/cid" xmlns:w16="http://schemas.microsoft.com/office/word/2018/wordml" xmlns:w16du="http://schemas.microsoft.com/office/word/2023/wordml/word16du" xmlns:w16sdtdh="http://schemas.microsoft.com/office/word/2020/wordml/sdtdatahash" xmlns:w16se="http://schemas.microsoft.com/office/word/2015/wordml/symex" xmlns:wpg="http://schemas.microsoft.com/office/word/2010/wordprocessingGroup" xmlns:wpi="http://schemas.microsoft.com/office/word/2010/wordprocessingInk" xmlns:wne="http://schemas.microsoft.com/office/word/2006/wordml" xmlns:wps="http://schemas.microsoft.com/office/word/2010/wordprocessingShape" mc:Ignorable="w14 w15 w16se w16cid w16 w16cex w16sdtdh w16du wp14">
   <w:footnote w:type="separator" w:id="-1">
     <w:p>
       <w:r>
@@ -3188,7 +3174,7 @@
 </file>
 
 <file path=word/header1.xml><?xml version="1.0" encoding="utf-8"?>
-<w:hdr xmlns:wpc="http://schemas.microsoft.com/office/word/2010/wordprocessingCanvas" xmlns:cx="http://schemas.microsoft.com/office/drawing/2014/chartex" xmlns:cx1="http://schemas.microsoft.com/office/drawing/2015/9/8/chartex" xmlns:cx2="http://schemas.microsoft.com/office/drawing/2015/10/21/chartex" xmlns:cx3="http://schemas.microsoft.com/office/drawing/2016/5/9/chartex" xmlns:cx4="http://schemas.microsoft.com/office/drawing/2016/5/10/chartex" xmlns:cx5="http://schemas.microsoft.com/office/drawing/2016/5/11/chartex" xmlns:cx6="http://schemas.microsoft.com/office/drawing/2016/5/12/chartex" xmlns:cx7="http://schemas.microsoft.com/office/drawing/2016/5/13/chartex" xmlns:cx8="http://schemas.microsoft.com/office/drawing/2016/5/14/chartex" xmlns:mc="http://schemas.openxmlformats.org/markup-compatibility/2006" xmlns:aink="http://schemas.microsoft.com/office/drawing/2016/ink" xmlns:am3d="http://schemas.microsoft.com/office/drawing/2017/model3d" xmlns:o="urn:schemas-microsoft-com:office:office" xmlns:oel="http://schemas.microsoft.com/office/2019/extlst" xmlns:r="http://schemas.openxmlformats.org/officeDocument/2006/relationships" xmlns:m="http://schemas.openxmlformats.org/officeDocument/2006/math" xmlns:v="urn:schemas-microsoft-com:vml" xmlns:wp14="http://schemas.microsoft.com/office/word/2010/wordprocessingDrawing" xmlns:wp="http://schemas.openxmlformats.org/drawingml/2006/wordprocessingDrawing" xmlns:w10="urn:schemas-microsoft-com:office:word" xmlns:w="http://schemas.openxmlformats.org/wordprocessingml/2006/main" xmlns:w14="http://schemas.microsoft.com/office/word/2010/wordml" xmlns:w15="http://schemas.microsoft.com/office/word/2012/wordml" xmlns:w16cex="http://schemas.microsoft.com/office/word/2018/wordml/cex" xmlns:w16cid="http://schemas.microsoft.com/office/word/2016/wordml/cid" xmlns:w16="http://schemas.microsoft.com/office/word/2018/wordml" xmlns:w16sdtdh="http://schemas.microsoft.com/office/word/2020/wordml/sdtdatahash" xmlns:w16se="http://schemas.microsoft.com/office/word/2015/wordml/symex" xmlns:wpg="http://schemas.microsoft.com/office/word/2010/wordprocessingGroup" xmlns:wpi="http://schemas.microsoft.com/office/word/2010/wordprocessingInk" xmlns:wne="http://schemas.microsoft.com/office/word/2006/wordml" xmlns:wps="http://schemas.microsoft.com/office/word/2010/wordprocessingShape" mc:Ignorable="w14 w15 w16se w16cid w16 w16cex w16sdtdh wp14">
+<w:hdr xmlns:wpc="http://schemas.microsoft.com/office/word/2010/wordprocessingCanvas" xmlns:cx="http://schemas.microsoft.com/office/drawing/2014/chartex" xmlns:cx1="http://schemas.microsoft.com/office/drawing/2015/9/8/chartex" xmlns:cx2="http://schemas.microsoft.com/office/drawing/2015/10/21/chartex" xmlns:cx3="http://schemas.microsoft.com/office/drawing/2016/5/9/chartex" xmlns:cx4="http://schemas.microsoft.com/office/drawing/2016/5/10/chartex" xmlns:cx5="http://schemas.microsoft.com/office/drawing/2016/5/11/chartex" xmlns:cx6="http://schemas.microsoft.com/office/drawing/2016/5/12/chartex" xmlns:cx7="http://schemas.microsoft.com/office/drawing/2016/5/13/chartex" xmlns:cx8="http://schemas.microsoft.com/office/drawing/2016/5/14/chartex" xmlns:mc="http://schemas.openxmlformats.org/markup-compatibility/2006" xmlns:aink="http://schemas.microsoft.com/office/drawing/2016/ink" xmlns:am3d="http://schemas.microsoft.com/office/drawing/2017/model3d" xmlns:o="urn:schemas-microsoft-com:office:office" xmlns:oel="http://schemas.microsoft.com/office/2019/extlst" xmlns:r="http://schemas.openxmlformats.org/officeDocument/2006/relationships" xmlns:m="http://schemas.openxmlformats.org/officeDocument/2006/math" xmlns:v="urn:schemas-microsoft-com:vml" xmlns:wp14="http://schemas.microsoft.com/office/word/2010/wordprocessingDrawing" xmlns:wp="http://schemas.openxmlformats.org/drawingml/2006/wordprocessingDrawing" xmlns:w10="urn:schemas-microsoft-com:office:word" xmlns:w="http://schemas.openxmlformats.org/wordprocessingml/2006/main" xmlns:w14="http://schemas.microsoft.com/office/word/2010/wordml" xmlns:w15="http://schemas.microsoft.com/office/word/2012/wordml" xmlns:w16cex="http://schemas.microsoft.com/office/word/2018/wordml/cex" xmlns:w16cid="http://schemas.microsoft.com/office/word/2016/wordml/cid" xmlns:w16="http://schemas.microsoft.com/office/word/2018/wordml" xmlns:w16du="http://schemas.microsoft.com/office/word/2023/wordml/word16du" xmlns:w16sdtdh="http://schemas.microsoft.com/office/word/2020/wordml/sdtdatahash" xmlns:w16se="http://schemas.microsoft.com/office/word/2015/wordml/symex" xmlns:wpg="http://schemas.microsoft.com/office/word/2010/wordprocessingGroup" xmlns:wpi="http://schemas.microsoft.com/office/word/2010/wordprocessingInk" xmlns:wne="http://schemas.microsoft.com/office/word/2006/wordml" xmlns:wps="http://schemas.microsoft.com/office/word/2010/wordprocessingShape" mc:Ignorable="w14 w15 w16se w16cid w16 w16cex w16sdtdh w16du wp14">
   <w:p>
     <w:pPr>
       <w:pStyle w:val="Nagwek"/>
@@ -3198,7 +3184,7 @@
 </file>
 
 <file path=word/header2.xml><?xml version="1.0" encoding="utf-8"?>
-<w:hdr xmlns:wpc="http://schemas.microsoft.com/office/word/2010/wordprocessingCanvas" xmlns:cx="http://schemas.microsoft.com/office/drawing/2014/chartex" xmlns:cx1="http://schemas.microsoft.com/office/drawing/2015/9/8/chartex" xmlns:cx2="http://schemas.microsoft.com/office/drawing/2015/10/21/chartex" xmlns:cx3="http://schemas.microsoft.com/office/drawing/2016/5/9/chartex" xmlns:cx4="http://schemas.microsoft.com/office/drawing/2016/5/10/chartex" xmlns:cx5="http://schemas.microsoft.com/office/drawing/2016/5/11/chartex" xmlns:cx6="http://schemas.microsoft.com/office/drawing/2016/5/12/chartex" xmlns:cx7="http://schemas.microsoft.com/office/drawing/2016/5/13/chartex" xmlns:cx8="http://schemas.microsoft.com/office/drawing/2016/5/14/chartex" xmlns:mc="http://schemas.openxmlformats.org/markup-compatibility/2006" xmlns:aink="http://schemas.microsoft.com/office/drawing/2016/ink" xmlns:am3d="http://schemas.microsoft.com/office/drawing/2017/model3d" xmlns:o="urn:schemas-microsoft-com:office:office" xmlns:oel="http://schemas.microsoft.com/office/2019/extlst" xmlns:r="http://schemas.openxmlformats.org/officeDocument/2006/relationships" xmlns:m="http://schemas.openxmlformats.org/officeDocument/2006/math" xmlns:v="urn:schemas-microsoft-com:vml" xmlns:wp14="http://schemas.microsoft.com/office/word/2010/wordprocessingDrawing" xmlns:wp="http://schemas.openxmlformats.org/drawingml/2006/wordprocessingDrawing" xmlns:w10="urn:schemas-microsoft-com:office:word" xmlns:w="http://schemas.openxmlformats.org/wordprocessingml/2006/main" xmlns:w14="http://schemas.microsoft.com/office/word/2010/wordml" xmlns:w15="http://schemas.microsoft.com/office/word/2012/wordml" xmlns:w16cex="http://schemas.microsoft.com/office/word/2018/wordml/cex" xmlns:w16cid="http://schemas.microsoft.com/office/word/2016/wordml/cid" xmlns:w16="http://schemas.microsoft.com/office/word/2018/wordml" xmlns:w16sdtdh="http://schemas.microsoft.com/office/word/2020/wordml/sdtdatahash" xmlns:w16se="http://schemas.microsoft.com/office/word/2015/wordml/symex" xmlns:wpg="http://schemas.microsoft.com/office/word/2010/wordprocessingGroup" xmlns:wpi="http://schemas.microsoft.com/office/word/2010/wordprocessingInk" xmlns:wne="http://schemas.microsoft.com/office/word/2006/wordml" xmlns:wps="http://schemas.microsoft.com/office/word/2010/wordprocessingShape" mc:Ignorable="w14 w15 w16se w16cid w16 w16cex w16sdtdh wp14">
+<w:hdr xmlns:wpc="http://schemas.microsoft.com/office/word/2010/wordprocessingCanvas" xmlns:cx="http://schemas.microsoft.com/office/drawing/2014/chartex" xmlns:cx1="http://schemas.microsoft.com/office/drawing/2015/9/8/chartex" xmlns:cx2="http://schemas.microsoft.com/office/drawing/2015/10/21/chartex" xmlns:cx3="http://schemas.microsoft.com/office/drawing/2016/5/9/chartex" xmlns:cx4="http://schemas.microsoft.com/office/drawing/2016/5/10/chartex" xmlns:cx5="http://schemas.microsoft.com/office/drawing/2016/5/11/chartex" xmlns:cx6="http://schemas.microsoft.com/office/drawing/2016/5/12/chartex" xmlns:cx7="http://schemas.microsoft.com/office/drawing/2016/5/13/chartex" xmlns:cx8="http://schemas.microsoft.com/office/drawing/2016/5/14/chartex" xmlns:mc="http://schemas.openxmlformats.org/markup-compatibility/2006" xmlns:aink="http://schemas.microsoft.com/office/drawing/2016/ink" xmlns:am3d="http://schemas.microsoft.com/office/drawing/2017/model3d" xmlns:o="urn:schemas-microsoft-com:office:office" xmlns:oel="http://schemas.microsoft.com/office/2019/extlst" xmlns:r="http://schemas.openxmlformats.org/officeDocument/2006/relationships" xmlns:m="http://schemas.openxmlformats.org/officeDocument/2006/math" xmlns:v="urn:schemas-microsoft-com:vml" xmlns:wp14="http://schemas.microsoft.com/office/word/2010/wordprocessingDrawing" xmlns:wp="http://schemas.openxmlformats.org/drawingml/2006/wordprocessingDrawing" xmlns:w10="urn:schemas-microsoft-com:office:word" xmlns:w="http://schemas.openxmlformats.org/wordprocessingml/2006/main" xmlns:w14="http://schemas.microsoft.com/office/word/2010/wordml" xmlns:w15="http://schemas.microsoft.com/office/word/2012/wordml" xmlns:w16cex="http://schemas.microsoft.com/office/word/2018/wordml/cex" xmlns:w16cid="http://schemas.microsoft.com/office/word/2016/wordml/cid" xmlns:w16="http://schemas.microsoft.com/office/word/2018/wordml" xmlns:w16du="http://schemas.microsoft.com/office/word/2023/wordml/word16du" xmlns:w16sdtdh="http://schemas.microsoft.com/office/word/2020/wordml/sdtdatahash" xmlns:w16se="http://schemas.microsoft.com/office/word/2015/wordml/symex" xmlns:wpg="http://schemas.microsoft.com/office/word/2010/wordprocessingGroup" xmlns:wpi="http://schemas.microsoft.com/office/word/2010/wordprocessingInk" xmlns:wne="http://schemas.microsoft.com/office/word/2006/wordml" xmlns:wps="http://schemas.microsoft.com/office/word/2010/wordprocessingShape" mc:Ignorable="w14 w15 w16se w16cid w16 w16cex w16sdtdh w16du wp14">
   <w:p>
     <w:pPr>
       <w:pStyle w:val="Nagwek"/>
@@ -3208,7 +3194,7 @@
 </file>
 
 <file path=word/header3.xml><?xml version="1.0" encoding="utf-8"?>
-<w:hdr xmlns:wpc="http://schemas.microsoft.com/office/word/2010/wordprocessingCanvas" xmlns:cx="http://schemas.microsoft.com/office/drawing/2014/chartex" xmlns:cx1="http://schemas.microsoft.com/office/drawing/2015/9/8/chartex" xmlns:cx2="http://schemas.microsoft.com/office/drawing/2015/10/21/chartex" xmlns:cx3="http://schemas.microsoft.com/office/drawing/2016/5/9/chartex" xmlns:cx4="http://schemas.microsoft.com/office/drawing/2016/5/10/chartex" xmlns:cx5="http://schemas.microsoft.com/office/drawing/2016/5/11/chartex" xmlns:cx6="http://schemas.microsoft.com/office/drawing/2016/5/12/chartex" xmlns:cx7="http://schemas.microsoft.com/office/drawing/2016/5/13/chartex" xmlns:cx8="http://schemas.microsoft.com/office/drawing/2016/5/14/chartex" xmlns:mc="http://schemas.openxmlformats.org/markup-compatibility/2006" xmlns:aink="http://schemas.microsoft.com/office/drawing/2016/ink" xmlns:am3d="http://schemas.microsoft.com/office/drawing/2017/model3d" xmlns:o="urn:schemas-microsoft-com:office:office" xmlns:oel="http://schemas.microsoft.com/office/2019/extlst" xmlns:r="http://schemas.openxmlformats.org/officeDocument/2006/relationships" xmlns:m="http://schemas.openxmlformats.org/officeDocument/2006/math" xmlns:v="urn:schemas-microsoft-com:vml" xmlns:wp14="http://schemas.microsoft.com/office/word/2010/wordprocessingDrawing" xmlns:wp="http://schemas.openxmlformats.org/drawingml/2006/wordprocessingDrawing" xmlns:w10="urn:schemas-microsoft-com:office:word" xmlns:w="http://schemas.openxmlformats.org/wordprocessingml/2006/main" xmlns:w14="http://schemas.microsoft.com/office/word/2010/wordml" xmlns:w15="http://schemas.microsoft.com/office/word/2012/wordml" xmlns:w16cex="http://schemas.microsoft.com/office/word/2018/wordml/cex" xmlns:w16cid="http://schemas.microsoft.com/office/word/2016/wordml/cid" xmlns:w16="http://schemas.microsoft.com/office/word/2018/wordml" xmlns:w16sdtdh="http://schemas.microsoft.com/office/word/2020/wordml/sdtdatahash" xmlns:w16se="http://schemas.microsoft.com/office/word/2015/wordml/symex" xmlns:wpg="http://schemas.microsoft.com/office/word/2010/wordprocessingGroup" xmlns:wpi="http://schemas.microsoft.com/office/word/2010/wordprocessingInk" xmlns:wne="http://schemas.microsoft.com/office/word/2006/wordml" xmlns:wps="http://schemas.microsoft.com/office/word/2010/wordprocessingShape" mc:Ignorable="w14 w15 w16se w16cid w16 w16cex w16sdtdh wp14">
+<w:hdr xmlns:wpc="http://schemas.microsoft.com/office/word/2010/wordprocessingCanvas" xmlns:cx="http://schemas.microsoft.com/office/drawing/2014/chartex" xmlns:cx1="http://schemas.microsoft.com/office/drawing/2015/9/8/chartex" xmlns:cx2="http://schemas.microsoft.com/office/drawing/2015/10/21/chartex" xmlns:cx3="http://schemas.microsoft.com/office/drawing/2016/5/9/chartex" xmlns:cx4="http://schemas.microsoft.com/office/drawing/2016/5/10/chartex" xmlns:cx5="http://schemas.microsoft.com/office/drawing/2016/5/11/chartex" xmlns:cx6="http://schemas.microsoft.com/office/drawing/2016/5/12/chartex" xmlns:cx7="http://schemas.microsoft.com/office/drawing/2016/5/13/chartex" xmlns:cx8="http://schemas.microsoft.com/office/drawing/2016/5/14/chartex" xmlns:mc="http://schemas.openxmlformats.org/markup-compatibility/2006" xmlns:aink="http://schemas.microsoft.com/office/drawing/2016/ink" xmlns:am3d="http://schemas.microsoft.com/office/drawing/2017/model3d" xmlns:o="urn:schemas-microsoft-com:office:office" xmlns:oel="http://schemas.microsoft.com/office/2019/extlst" xmlns:r="http://schemas.openxmlformats.org/officeDocument/2006/relationships" xmlns:m="http://schemas.openxmlformats.org/officeDocument/2006/math" xmlns:v="urn:schemas-microsoft-com:vml" xmlns:wp14="http://schemas.microsoft.com/office/word/2010/wordprocessingDrawing" xmlns:wp="http://schemas.openxmlformats.org/drawingml/2006/wordprocessingDrawing" xmlns:w10="urn:schemas-microsoft-com:office:word" xmlns:w="http://schemas.openxmlformats.org/wordprocessingml/2006/main" xmlns:w14="http://schemas.microsoft.com/office/word/2010/wordml" xmlns:w15="http://schemas.microsoft.com/office/word/2012/wordml" xmlns:w16cex="http://schemas.microsoft.com/office/word/2018/wordml/cex" xmlns:w16cid="http://schemas.microsoft.com/office/word/2016/wordml/cid" xmlns:w16="http://schemas.microsoft.com/office/word/2018/wordml" xmlns:w16du="http://schemas.microsoft.com/office/word/2023/wordml/word16du" xmlns:w16sdtdh="http://schemas.microsoft.com/office/word/2020/wordml/sdtdatahash" xmlns:w16se="http://schemas.microsoft.com/office/word/2015/wordml/symex" xmlns:wpg="http://schemas.microsoft.com/office/word/2010/wordprocessingGroup" xmlns:wpi="http://schemas.microsoft.com/office/word/2010/wordprocessingInk" xmlns:wne="http://schemas.microsoft.com/office/word/2006/wordml" xmlns:wps="http://schemas.microsoft.com/office/word/2010/wordprocessingShape" mc:Ignorable="w14 w15 w16se w16cid w16 w16cex w16sdtdh w16du wp14">
   <w:p>
     <w:pPr>
       <w:pStyle w:val="Nagwek"/>
@@ -3218,7 +3204,7 @@
 </file>
 
 <file path=word/styles.xml><?xml version="1.0" encoding="utf-8"?>
-<w:styles xmlns:mc="http://schemas.openxmlformats.org/markup-compatibility/2006" xmlns:r="http://schemas.openxmlformats.org/officeDocument/2006/relationships" xmlns:w="http://schemas.openxmlformats.org/wordprocessingml/2006/main" xmlns:w14="http://schemas.microsoft.com/office/word/2010/wordml" xmlns:w15="http://schemas.microsoft.com/office/word/2012/wordml" xmlns:w16cex="http://schemas.microsoft.com/office/word/2018/wordml/cex" xmlns:w16cid="http://schemas.microsoft.com/office/word/2016/wordml/cid" xmlns:w16="http://schemas.microsoft.com/office/word/2018/wordml" xmlns:w16sdtdh="http://schemas.microsoft.com/office/word/2020/wordml/sdtdatahash" xmlns:w16se="http://schemas.microsoft.com/office/word/2015/wordml/symex" mc:Ignorable="w14 w15 w16se w16cid w16 w16cex w16sdtdh">
+<w:styles xmlns:mc="http://schemas.openxmlformats.org/markup-compatibility/2006" xmlns:r="http://schemas.openxmlformats.org/officeDocument/2006/relationships" xmlns:w="http://schemas.openxmlformats.org/wordprocessingml/2006/main" xmlns:w14="http://schemas.microsoft.com/office/word/2010/wordml" xmlns:w15="http://schemas.microsoft.com/office/word/2012/wordml" xmlns:w16cex="http://schemas.microsoft.com/office/word/2018/wordml/cex" xmlns:w16cid="http://schemas.microsoft.com/office/word/2016/wordml/cid" xmlns:w16="http://schemas.microsoft.com/office/word/2018/wordml" xmlns:w16du="http://schemas.microsoft.com/office/word/2023/wordml/word16du" xmlns:w16sdtdh="http://schemas.microsoft.com/office/word/2020/wordml/sdtdatahash" xmlns:w16se="http://schemas.microsoft.com/office/word/2015/wordml/symex" mc:Ignorable="w14 w15 w16se w16cid w16 w16cex w16sdtdh w16du">
   <w:docDefaults>
     <w:rPrDefault>
       <w:rPr>

</xml_diff>

<commit_message>
fix: 05 fix bugs (#29)
* fix: Fix services autocomplete field

* fix: Mark required fields

* fix: Remove unnecessary char
</commit_message>
<xml_diff>
--- a/templates/orders/order_report_template.docx
+++ b/templates/orders/order_report_template.docx
@@ -1,6 +1,6 @@
 
 <file path=word/document.xml><?xml version="1.0" encoding="utf-8"?>
-<w:document xmlns:wpc="http://schemas.microsoft.com/office/word/2010/wordprocessingCanvas" xmlns:cx="http://schemas.microsoft.com/office/drawing/2014/chartex" xmlns:cx1="http://schemas.microsoft.com/office/drawing/2015/9/8/chartex" xmlns:cx2="http://schemas.microsoft.com/office/drawing/2015/10/21/chartex" xmlns:cx3="http://schemas.microsoft.com/office/drawing/2016/5/9/chartex" xmlns:cx4="http://schemas.microsoft.com/office/drawing/2016/5/10/chartex" xmlns:cx5="http://schemas.microsoft.com/office/drawing/2016/5/11/chartex" xmlns:cx6="http://schemas.microsoft.com/office/drawing/2016/5/12/chartex" xmlns:cx7="http://schemas.microsoft.com/office/drawing/2016/5/13/chartex" xmlns:cx8="http://schemas.microsoft.com/office/drawing/2016/5/14/chartex" xmlns:mc="http://schemas.openxmlformats.org/markup-compatibility/2006" xmlns:aink="http://schemas.microsoft.com/office/drawing/2016/ink" xmlns:am3d="http://schemas.microsoft.com/office/drawing/2017/model3d" xmlns:o="urn:schemas-microsoft-com:office:office" xmlns:oel="http://schemas.microsoft.com/office/2019/extlst" xmlns:r="http://schemas.openxmlformats.org/officeDocument/2006/relationships" xmlns:m="http://schemas.openxmlformats.org/officeDocument/2006/math" xmlns:v="urn:schemas-microsoft-com:vml" xmlns:wp14="http://schemas.microsoft.com/office/word/2010/wordprocessingDrawing" xmlns:wp="http://schemas.openxmlformats.org/drawingml/2006/wordprocessingDrawing" xmlns:w10="urn:schemas-microsoft-com:office:word" xmlns:w="http://schemas.openxmlformats.org/wordprocessingml/2006/main" xmlns:w14="http://schemas.microsoft.com/office/word/2010/wordml" xmlns:w15="http://schemas.microsoft.com/office/word/2012/wordml" xmlns:w16cex="http://schemas.microsoft.com/office/word/2018/wordml/cex" xmlns:w16cid="http://schemas.microsoft.com/office/word/2016/wordml/cid" xmlns:w16="http://schemas.microsoft.com/office/word/2018/wordml" xmlns:w16sdtdh="http://schemas.microsoft.com/office/word/2020/wordml/sdtdatahash" xmlns:w16se="http://schemas.microsoft.com/office/word/2015/wordml/symex" xmlns:wpg="http://schemas.microsoft.com/office/word/2010/wordprocessingGroup" xmlns:wpi="http://schemas.microsoft.com/office/word/2010/wordprocessingInk" xmlns:wne="http://schemas.microsoft.com/office/word/2006/wordml" xmlns:wps="http://schemas.microsoft.com/office/word/2010/wordprocessingShape" mc:Ignorable="w14 w15 w16se w16cid w16 w16cex w16sdtdh wp14">
+<w:document xmlns:wpc="http://schemas.microsoft.com/office/word/2010/wordprocessingCanvas" xmlns:cx="http://schemas.microsoft.com/office/drawing/2014/chartex" xmlns:cx1="http://schemas.microsoft.com/office/drawing/2015/9/8/chartex" xmlns:cx2="http://schemas.microsoft.com/office/drawing/2015/10/21/chartex" xmlns:cx3="http://schemas.microsoft.com/office/drawing/2016/5/9/chartex" xmlns:cx4="http://schemas.microsoft.com/office/drawing/2016/5/10/chartex" xmlns:cx5="http://schemas.microsoft.com/office/drawing/2016/5/11/chartex" xmlns:cx6="http://schemas.microsoft.com/office/drawing/2016/5/12/chartex" xmlns:cx7="http://schemas.microsoft.com/office/drawing/2016/5/13/chartex" xmlns:cx8="http://schemas.microsoft.com/office/drawing/2016/5/14/chartex" xmlns:mc="http://schemas.openxmlformats.org/markup-compatibility/2006" xmlns:aink="http://schemas.microsoft.com/office/drawing/2016/ink" xmlns:am3d="http://schemas.microsoft.com/office/drawing/2017/model3d" xmlns:o="urn:schemas-microsoft-com:office:office" xmlns:oel="http://schemas.microsoft.com/office/2019/extlst" xmlns:r="http://schemas.openxmlformats.org/officeDocument/2006/relationships" xmlns:m="http://schemas.openxmlformats.org/officeDocument/2006/math" xmlns:v="urn:schemas-microsoft-com:vml" xmlns:wp14="http://schemas.microsoft.com/office/word/2010/wordprocessingDrawing" xmlns:wp="http://schemas.openxmlformats.org/drawingml/2006/wordprocessingDrawing" xmlns:w10="urn:schemas-microsoft-com:office:word" xmlns:w="http://schemas.openxmlformats.org/wordprocessingml/2006/main" xmlns:w14="http://schemas.microsoft.com/office/word/2010/wordml" xmlns:w15="http://schemas.microsoft.com/office/word/2012/wordml" xmlns:w16cex="http://schemas.microsoft.com/office/word/2018/wordml/cex" xmlns:w16cid="http://schemas.microsoft.com/office/word/2016/wordml/cid" xmlns:w16="http://schemas.microsoft.com/office/word/2018/wordml" xmlns:w16du="http://schemas.microsoft.com/office/word/2023/wordml/word16du" xmlns:w16sdtdh="http://schemas.microsoft.com/office/word/2020/wordml/sdtdatahash" xmlns:w16se="http://schemas.microsoft.com/office/word/2015/wordml/symex" xmlns:wpg="http://schemas.microsoft.com/office/word/2010/wordprocessingGroup" xmlns:wpi="http://schemas.microsoft.com/office/word/2010/wordprocessingInk" xmlns:wne="http://schemas.microsoft.com/office/word/2006/wordml" xmlns:wps="http://schemas.microsoft.com/office/word/2010/wordprocessingShape" mc:Ignorable="w14 w15 w16se w16cid w16 w16cex w16sdtdh w16du wp14">
   <w:body>
     <w:p>
       <w:pPr>
@@ -3079,20 +3079,6 @@
           <w:sz w:val="20"/>
           <w:szCs w:val="20"/>
         </w:rPr>
-        <w:t>s</w:t>
-      </w:r>
-      <w:r>
-        <w:rPr>
-          <w:sz w:val="20"/>
-          <w:szCs w:val="20"/>
-        </w:rPr>
-        <w:t>top</w:t>
-      </w:r>
-      <w:r>
-        <w:rPr>
-          <w:sz w:val="20"/>
-          <w:szCs w:val="20"/>
-        </w:rPr>
         <w:tab/>
         <w:t>(podpis klienta)</w:t>
       </w:r>
@@ -3114,7 +3100,7 @@
 </file>
 
 <file path=word/endnotes.xml><?xml version="1.0" encoding="utf-8"?>
-<w:endnotes xmlns:wpc="http://schemas.microsoft.com/office/word/2010/wordprocessingCanvas" xmlns:cx="http://schemas.microsoft.com/office/drawing/2014/chartex" xmlns:cx1="http://schemas.microsoft.com/office/drawing/2015/9/8/chartex" xmlns:cx2="http://schemas.microsoft.com/office/drawing/2015/10/21/chartex" xmlns:cx3="http://schemas.microsoft.com/office/drawing/2016/5/9/chartex" xmlns:cx4="http://schemas.microsoft.com/office/drawing/2016/5/10/chartex" xmlns:cx5="http://schemas.microsoft.com/office/drawing/2016/5/11/chartex" xmlns:cx6="http://schemas.microsoft.com/office/drawing/2016/5/12/chartex" xmlns:cx7="http://schemas.microsoft.com/office/drawing/2016/5/13/chartex" xmlns:cx8="http://schemas.microsoft.com/office/drawing/2016/5/14/chartex" xmlns:mc="http://schemas.openxmlformats.org/markup-compatibility/2006" xmlns:aink="http://schemas.microsoft.com/office/drawing/2016/ink" xmlns:am3d="http://schemas.microsoft.com/office/drawing/2017/model3d" xmlns:o="urn:schemas-microsoft-com:office:office" xmlns:oel="http://schemas.microsoft.com/office/2019/extlst" xmlns:r="http://schemas.openxmlformats.org/officeDocument/2006/relationships" xmlns:m="http://schemas.openxmlformats.org/officeDocument/2006/math" xmlns:v="urn:schemas-microsoft-com:vml" xmlns:wp14="http://schemas.microsoft.com/office/word/2010/wordprocessingDrawing" xmlns:wp="http://schemas.openxmlformats.org/drawingml/2006/wordprocessingDrawing" xmlns:w10="urn:schemas-microsoft-com:office:word" xmlns:w="http://schemas.openxmlformats.org/wordprocessingml/2006/main" xmlns:w14="http://schemas.microsoft.com/office/word/2010/wordml" xmlns:w15="http://schemas.microsoft.com/office/word/2012/wordml" xmlns:w16cex="http://schemas.microsoft.com/office/word/2018/wordml/cex" xmlns:w16cid="http://schemas.microsoft.com/office/word/2016/wordml/cid" xmlns:w16="http://schemas.microsoft.com/office/word/2018/wordml" xmlns:w16sdtdh="http://schemas.microsoft.com/office/word/2020/wordml/sdtdatahash" xmlns:w16se="http://schemas.microsoft.com/office/word/2015/wordml/symex" xmlns:wpg="http://schemas.microsoft.com/office/word/2010/wordprocessingGroup" xmlns:wpi="http://schemas.microsoft.com/office/word/2010/wordprocessingInk" xmlns:wne="http://schemas.microsoft.com/office/word/2006/wordml" xmlns:wps="http://schemas.microsoft.com/office/word/2010/wordprocessingShape" mc:Ignorable="w14 w15 w16se w16cid w16 w16cex w16sdtdh wp14">
+<w:endnotes xmlns:wpc="http://schemas.microsoft.com/office/word/2010/wordprocessingCanvas" xmlns:cx="http://schemas.microsoft.com/office/drawing/2014/chartex" xmlns:cx1="http://schemas.microsoft.com/office/drawing/2015/9/8/chartex" xmlns:cx2="http://schemas.microsoft.com/office/drawing/2015/10/21/chartex" xmlns:cx3="http://schemas.microsoft.com/office/drawing/2016/5/9/chartex" xmlns:cx4="http://schemas.microsoft.com/office/drawing/2016/5/10/chartex" xmlns:cx5="http://schemas.microsoft.com/office/drawing/2016/5/11/chartex" xmlns:cx6="http://schemas.microsoft.com/office/drawing/2016/5/12/chartex" xmlns:cx7="http://schemas.microsoft.com/office/drawing/2016/5/13/chartex" xmlns:cx8="http://schemas.microsoft.com/office/drawing/2016/5/14/chartex" xmlns:mc="http://schemas.openxmlformats.org/markup-compatibility/2006" xmlns:aink="http://schemas.microsoft.com/office/drawing/2016/ink" xmlns:am3d="http://schemas.microsoft.com/office/drawing/2017/model3d" xmlns:o="urn:schemas-microsoft-com:office:office" xmlns:oel="http://schemas.microsoft.com/office/2019/extlst" xmlns:r="http://schemas.openxmlformats.org/officeDocument/2006/relationships" xmlns:m="http://schemas.openxmlformats.org/officeDocument/2006/math" xmlns:v="urn:schemas-microsoft-com:vml" xmlns:wp14="http://schemas.microsoft.com/office/word/2010/wordprocessingDrawing" xmlns:wp="http://schemas.openxmlformats.org/drawingml/2006/wordprocessingDrawing" xmlns:w10="urn:schemas-microsoft-com:office:word" xmlns:w="http://schemas.openxmlformats.org/wordprocessingml/2006/main" xmlns:w14="http://schemas.microsoft.com/office/word/2010/wordml" xmlns:w15="http://schemas.microsoft.com/office/word/2012/wordml" xmlns:w16cex="http://schemas.microsoft.com/office/word/2018/wordml/cex" xmlns:w16cid="http://schemas.microsoft.com/office/word/2016/wordml/cid" xmlns:w16="http://schemas.microsoft.com/office/word/2018/wordml" xmlns:w16du="http://schemas.microsoft.com/office/word/2023/wordml/word16du" xmlns:w16sdtdh="http://schemas.microsoft.com/office/word/2020/wordml/sdtdatahash" xmlns:w16se="http://schemas.microsoft.com/office/word/2015/wordml/symex" xmlns:wpg="http://schemas.microsoft.com/office/word/2010/wordprocessingGroup" xmlns:wpi="http://schemas.microsoft.com/office/word/2010/wordprocessingInk" xmlns:wne="http://schemas.microsoft.com/office/word/2006/wordml" xmlns:wps="http://schemas.microsoft.com/office/word/2010/wordprocessingShape" mc:Ignorable="w14 w15 w16se w16cid w16 w16cex w16sdtdh w16du wp14">
   <w:endnote w:type="separator" w:id="-1">
     <w:p>
       <w:r>
@@ -3133,7 +3119,7 @@
 </file>
 
 <file path=word/footer1.xml><?xml version="1.0" encoding="utf-8"?>
-<w:ftr xmlns:wpc="http://schemas.microsoft.com/office/word/2010/wordprocessingCanvas" xmlns:cx="http://schemas.microsoft.com/office/drawing/2014/chartex" xmlns:cx1="http://schemas.microsoft.com/office/drawing/2015/9/8/chartex" xmlns:cx2="http://schemas.microsoft.com/office/drawing/2015/10/21/chartex" xmlns:cx3="http://schemas.microsoft.com/office/drawing/2016/5/9/chartex" xmlns:cx4="http://schemas.microsoft.com/office/drawing/2016/5/10/chartex" xmlns:cx5="http://schemas.microsoft.com/office/drawing/2016/5/11/chartex" xmlns:cx6="http://schemas.microsoft.com/office/drawing/2016/5/12/chartex" xmlns:cx7="http://schemas.microsoft.com/office/drawing/2016/5/13/chartex" xmlns:cx8="http://schemas.microsoft.com/office/drawing/2016/5/14/chartex" xmlns:mc="http://schemas.openxmlformats.org/markup-compatibility/2006" xmlns:aink="http://schemas.microsoft.com/office/drawing/2016/ink" xmlns:am3d="http://schemas.microsoft.com/office/drawing/2017/model3d" xmlns:o="urn:schemas-microsoft-com:office:office" xmlns:oel="http://schemas.microsoft.com/office/2019/extlst" xmlns:r="http://schemas.openxmlformats.org/officeDocument/2006/relationships" xmlns:m="http://schemas.openxmlformats.org/officeDocument/2006/math" xmlns:v="urn:schemas-microsoft-com:vml" xmlns:wp14="http://schemas.microsoft.com/office/word/2010/wordprocessingDrawing" xmlns:wp="http://schemas.openxmlformats.org/drawingml/2006/wordprocessingDrawing" xmlns:w10="urn:schemas-microsoft-com:office:word" xmlns:w="http://schemas.openxmlformats.org/wordprocessingml/2006/main" xmlns:w14="http://schemas.microsoft.com/office/word/2010/wordml" xmlns:w15="http://schemas.microsoft.com/office/word/2012/wordml" xmlns:w16cex="http://schemas.microsoft.com/office/word/2018/wordml/cex" xmlns:w16cid="http://schemas.microsoft.com/office/word/2016/wordml/cid" xmlns:w16="http://schemas.microsoft.com/office/word/2018/wordml" xmlns:w16sdtdh="http://schemas.microsoft.com/office/word/2020/wordml/sdtdatahash" xmlns:w16se="http://schemas.microsoft.com/office/word/2015/wordml/symex" xmlns:wpg="http://schemas.microsoft.com/office/word/2010/wordprocessingGroup" xmlns:wpi="http://schemas.microsoft.com/office/word/2010/wordprocessingInk" xmlns:wne="http://schemas.microsoft.com/office/word/2006/wordml" xmlns:wps="http://schemas.microsoft.com/office/word/2010/wordprocessingShape" mc:Ignorable="w14 w15 w16se w16cid w16 w16cex w16sdtdh wp14">
+<w:ftr xmlns:wpc="http://schemas.microsoft.com/office/word/2010/wordprocessingCanvas" xmlns:cx="http://schemas.microsoft.com/office/drawing/2014/chartex" xmlns:cx1="http://schemas.microsoft.com/office/drawing/2015/9/8/chartex" xmlns:cx2="http://schemas.microsoft.com/office/drawing/2015/10/21/chartex" xmlns:cx3="http://schemas.microsoft.com/office/drawing/2016/5/9/chartex" xmlns:cx4="http://schemas.microsoft.com/office/drawing/2016/5/10/chartex" xmlns:cx5="http://schemas.microsoft.com/office/drawing/2016/5/11/chartex" xmlns:cx6="http://schemas.microsoft.com/office/drawing/2016/5/12/chartex" xmlns:cx7="http://schemas.microsoft.com/office/drawing/2016/5/13/chartex" xmlns:cx8="http://schemas.microsoft.com/office/drawing/2016/5/14/chartex" xmlns:mc="http://schemas.openxmlformats.org/markup-compatibility/2006" xmlns:aink="http://schemas.microsoft.com/office/drawing/2016/ink" xmlns:am3d="http://schemas.microsoft.com/office/drawing/2017/model3d" xmlns:o="urn:schemas-microsoft-com:office:office" xmlns:oel="http://schemas.microsoft.com/office/2019/extlst" xmlns:r="http://schemas.openxmlformats.org/officeDocument/2006/relationships" xmlns:m="http://schemas.openxmlformats.org/officeDocument/2006/math" xmlns:v="urn:schemas-microsoft-com:vml" xmlns:wp14="http://schemas.microsoft.com/office/word/2010/wordprocessingDrawing" xmlns:wp="http://schemas.openxmlformats.org/drawingml/2006/wordprocessingDrawing" xmlns:w10="urn:schemas-microsoft-com:office:word" xmlns:w="http://schemas.openxmlformats.org/wordprocessingml/2006/main" xmlns:w14="http://schemas.microsoft.com/office/word/2010/wordml" xmlns:w15="http://schemas.microsoft.com/office/word/2012/wordml" xmlns:w16cex="http://schemas.microsoft.com/office/word/2018/wordml/cex" xmlns:w16cid="http://schemas.microsoft.com/office/word/2016/wordml/cid" xmlns:w16="http://schemas.microsoft.com/office/word/2018/wordml" xmlns:w16du="http://schemas.microsoft.com/office/word/2023/wordml/word16du" xmlns:w16sdtdh="http://schemas.microsoft.com/office/word/2020/wordml/sdtdatahash" xmlns:w16se="http://schemas.microsoft.com/office/word/2015/wordml/symex" xmlns:wpg="http://schemas.microsoft.com/office/word/2010/wordprocessingGroup" xmlns:wpi="http://schemas.microsoft.com/office/word/2010/wordprocessingInk" xmlns:wne="http://schemas.microsoft.com/office/word/2006/wordml" xmlns:wps="http://schemas.microsoft.com/office/word/2010/wordprocessingShape" mc:Ignorable="w14 w15 w16se w16cid w16 w16cex w16sdtdh w16du wp14">
   <w:p>
     <w:pPr>
       <w:pStyle w:val="Stopka"/>
@@ -3143,7 +3129,7 @@
 </file>
 
 <file path=word/footer2.xml><?xml version="1.0" encoding="utf-8"?>
-<w:ftr xmlns:wpc="http://schemas.microsoft.com/office/word/2010/wordprocessingCanvas" xmlns:cx="http://schemas.microsoft.com/office/drawing/2014/chartex" xmlns:cx1="http://schemas.microsoft.com/office/drawing/2015/9/8/chartex" xmlns:cx2="http://schemas.microsoft.com/office/drawing/2015/10/21/chartex" xmlns:cx3="http://schemas.microsoft.com/office/drawing/2016/5/9/chartex" xmlns:cx4="http://schemas.microsoft.com/office/drawing/2016/5/10/chartex" xmlns:cx5="http://schemas.microsoft.com/office/drawing/2016/5/11/chartex" xmlns:cx6="http://schemas.microsoft.com/office/drawing/2016/5/12/chartex" xmlns:cx7="http://schemas.microsoft.com/office/drawing/2016/5/13/chartex" xmlns:cx8="http://schemas.microsoft.com/office/drawing/2016/5/14/chartex" xmlns:mc="http://schemas.openxmlformats.org/markup-compatibility/2006" xmlns:aink="http://schemas.microsoft.com/office/drawing/2016/ink" xmlns:am3d="http://schemas.microsoft.com/office/drawing/2017/model3d" xmlns:o="urn:schemas-microsoft-com:office:office" xmlns:oel="http://schemas.microsoft.com/office/2019/extlst" xmlns:r="http://schemas.openxmlformats.org/officeDocument/2006/relationships" xmlns:m="http://schemas.openxmlformats.org/officeDocument/2006/math" xmlns:v="urn:schemas-microsoft-com:vml" xmlns:wp14="http://schemas.microsoft.com/office/word/2010/wordprocessingDrawing" xmlns:wp="http://schemas.openxmlformats.org/drawingml/2006/wordprocessingDrawing" xmlns:w10="urn:schemas-microsoft-com:office:word" xmlns:w="http://schemas.openxmlformats.org/wordprocessingml/2006/main" xmlns:w14="http://schemas.microsoft.com/office/word/2010/wordml" xmlns:w15="http://schemas.microsoft.com/office/word/2012/wordml" xmlns:w16cex="http://schemas.microsoft.com/office/word/2018/wordml/cex" xmlns:w16cid="http://schemas.microsoft.com/office/word/2016/wordml/cid" xmlns:w16="http://schemas.microsoft.com/office/word/2018/wordml" xmlns:w16sdtdh="http://schemas.microsoft.com/office/word/2020/wordml/sdtdatahash" xmlns:w16se="http://schemas.microsoft.com/office/word/2015/wordml/symex" xmlns:wpg="http://schemas.microsoft.com/office/word/2010/wordprocessingGroup" xmlns:wpi="http://schemas.microsoft.com/office/word/2010/wordprocessingInk" xmlns:wne="http://schemas.microsoft.com/office/word/2006/wordml" xmlns:wps="http://schemas.microsoft.com/office/word/2010/wordprocessingShape" mc:Ignorable="w14 w15 w16se w16cid w16 w16cex w16sdtdh wp14">
+<w:ftr xmlns:wpc="http://schemas.microsoft.com/office/word/2010/wordprocessingCanvas" xmlns:cx="http://schemas.microsoft.com/office/drawing/2014/chartex" xmlns:cx1="http://schemas.microsoft.com/office/drawing/2015/9/8/chartex" xmlns:cx2="http://schemas.microsoft.com/office/drawing/2015/10/21/chartex" xmlns:cx3="http://schemas.microsoft.com/office/drawing/2016/5/9/chartex" xmlns:cx4="http://schemas.microsoft.com/office/drawing/2016/5/10/chartex" xmlns:cx5="http://schemas.microsoft.com/office/drawing/2016/5/11/chartex" xmlns:cx6="http://schemas.microsoft.com/office/drawing/2016/5/12/chartex" xmlns:cx7="http://schemas.microsoft.com/office/drawing/2016/5/13/chartex" xmlns:cx8="http://schemas.microsoft.com/office/drawing/2016/5/14/chartex" xmlns:mc="http://schemas.openxmlformats.org/markup-compatibility/2006" xmlns:aink="http://schemas.microsoft.com/office/drawing/2016/ink" xmlns:am3d="http://schemas.microsoft.com/office/drawing/2017/model3d" xmlns:o="urn:schemas-microsoft-com:office:office" xmlns:oel="http://schemas.microsoft.com/office/2019/extlst" xmlns:r="http://schemas.openxmlformats.org/officeDocument/2006/relationships" xmlns:m="http://schemas.openxmlformats.org/officeDocument/2006/math" xmlns:v="urn:schemas-microsoft-com:vml" xmlns:wp14="http://schemas.microsoft.com/office/word/2010/wordprocessingDrawing" xmlns:wp="http://schemas.openxmlformats.org/drawingml/2006/wordprocessingDrawing" xmlns:w10="urn:schemas-microsoft-com:office:word" xmlns:w="http://schemas.openxmlformats.org/wordprocessingml/2006/main" xmlns:w14="http://schemas.microsoft.com/office/word/2010/wordml" xmlns:w15="http://schemas.microsoft.com/office/word/2012/wordml" xmlns:w16cex="http://schemas.microsoft.com/office/word/2018/wordml/cex" xmlns:w16cid="http://schemas.microsoft.com/office/word/2016/wordml/cid" xmlns:w16="http://schemas.microsoft.com/office/word/2018/wordml" xmlns:w16du="http://schemas.microsoft.com/office/word/2023/wordml/word16du" xmlns:w16sdtdh="http://schemas.microsoft.com/office/word/2020/wordml/sdtdatahash" xmlns:w16se="http://schemas.microsoft.com/office/word/2015/wordml/symex" xmlns:wpg="http://schemas.microsoft.com/office/word/2010/wordprocessingGroup" xmlns:wpi="http://schemas.microsoft.com/office/word/2010/wordprocessingInk" xmlns:wne="http://schemas.microsoft.com/office/word/2006/wordml" xmlns:wps="http://schemas.microsoft.com/office/word/2010/wordprocessingShape" mc:Ignorable="w14 w15 w16se w16cid w16 w16cex w16sdtdh w16du wp14">
   <w:p>
     <w:pPr>
       <w:pStyle w:val="Standard"/>
@@ -3156,7 +3142,7 @@
 </file>
 
 <file path=word/footer3.xml><?xml version="1.0" encoding="utf-8"?>
-<w:ftr xmlns:wpc="http://schemas.microsoft.com/office/word/2010/wordprocessingCanvas" xmlns:cx="http://schemas.microsoft.com/office/drawing/2014/chartex" xmlns:cx1="http://schemas.microsoft.com/office/drawing/2015/9/8/chartex" xmlns:cx2="http://schemas.microsoft.com/office/drawing/2015/10/21/chartex" xmlns:cx3="http://schemas.microsoft.com/office/drawing/2016/5/9/chartex" xmlns:cx4="http://schemas.microsoft.com/office/drawing/2016/5/10/chartex" xmlns:cx5="http://schemas.microsoft.com/office/drawing/2016/5/11/chartex" xmlns:cx6="http://schemas.microsoft.com/office/drawing/2016/5/12/chartex" xmlns:cx7="http://schemas.microsoft.com/office/drawing/2016/5/13/chartex" xmlns:cx8="http://schemas.microsoft.com/office/drawing/2016/5/14/chartex" xmlns:mc="http://schemas.openxmlformats.org/markup-compatibility/2006" xmlns:aink="http://schemas.microsoft.com/office/drawing/2016/ink" xmlns:am3d="http://schemas.microsoft.com/office/drawing/2017/model3d" xmlns:o="urn:schemas-microsoft-com:office:office" xmlns:oel="http://schemas.microsoft.com/office/2019/extlst" xmlns:r="http://schemas.openxmlformats.org/officeDocument/2006/relationships" xmlns:m="http://schemas.openxmlformats.org/officeDocument/2006/math" xmlns:v="urn:schemas-microsoft-com:vml" xmlns:wp14="http://schemas.microsoft.com/office/word/2010/wordprocessingDrawing" xmlns:wp="http://schemas.openxmlformats.org/drawingml/2006/wordprocessingDrawing" xmlns:w10="urn:schemas-microsoft-com:office:word" xmlns:w="http://schemas.openxmlformats.org/wordprocessingml/2006/main" xmlns:w14="http://schemas.microsoft.com/office/word/2010/wordml" xmlns:w15="http://schemas.microsoft.com/office/word/2012/wordml" xmlns:w16cex="http://schemas.microsoft.com/office/word/2018/wordml/cex" xmlns:w16cid="http://schemas.microsoft.com/office/word/2016/wordml/cid" xmlns:w16="http://schemas.microsoft.com/office/word/2018/wordml" xmlns:w16sdtdh="http://schemas.microsoft.com/office/word/2020/wordml/sdtdatahash" xmlns:w16se="http://schemas.microsoft.com/office/word/2015/wordml/symex" xmlns:wpg="http://schemas.microsoft.com/office/word/2010/wordprocessingGroup" xmlns:wpi="http://schemas.microsoft.com/office/word/2010/wordprocessingInk" xmlns:wne="http://schemas.microsoft.com/office/word/2006/wordml" xmlns:wps="http://schemas.microsoft.com/office/word/2010/wordprocessingShape" mc:Ignorable="w14 w15 w16se w16cid w16 w16cex w16sdtdh wp14">
+<w:ftr xmlns:wpc="http://schemas.microsoft.com/office/word/2010/wordprocessingCanvas" xmlns:cx="http://schemas.microsoft.com/office/drawing/2014/chartex" xmlns:cx1="http://schemas.microsoft.com/office/drawing/2015/9/8/chartex" xmlns:cx2="http://schemas.microsoft.com/office/drawing/2015/10/21/chartex" xmlns:cx3="http://schemas.microsoft.com/office/drawing/2016/5/9/chartex" xmlns:cx4="http://schemas.microsoft.com/office/drawing/2016/5/10/chartex" xmlns:cx5="http://schemas.microsoft.com/office/drawing/2016/5/11/chartex" xmlns:cx6="http://schemas.microsoft.com/office/drawing/2016/5/12/chartex" xmlns:cx7="http://schemas.microsoft.com/office/drawing/2016/5/13/chartex" xmlns:cx8="http://schemas.microsoft.com/office/drawing/2016/5/14/chartex" xmlns:mc="http://schemas.openxmlformats.org/markup-compatibility/2006" xmlns:aink="http://schemas.microsoft.com/office/drawing/2016/ink" xmlns:am3d="http://schemas.microsoft.com/office/drawing/2017/model3d" xmlns:o="urn:schemas-microsoft-com:office:office" xmlns:oel="http://schemas.microsoft.com/office/2019/extlst" xmlns:r="http://schemas.openxmlformats.org/officeDocument/2006/relationships" xmlns:m="http://schemas.openxmlformats.org/officeDocument/2006/math" xmlns:v="urn:schemas-microsoft-com:vml" xmlns:wp14="http://schemas.microsoft.com/office/word/2010/wordprocessingDrawing" xmlns:wp="http://schemas.openxmlformats.org/drawingml/2006/wordprocessingDrawing" xmlns:w10="urn:schemas-microsoft-com:office:word" xmlns:w="http://schemas.openxmlformats.org/wordprocessingml/2006/main" xmlns:w14="http://schemas.microsoft.com/office/word/2010/wordml" xmlns:w15="http://schemas.microsoft.com/office/word/2012/wordml" xmlns:w16cex="http://schemas.microsoft.com/office/word/2018/wordml/cex" xmlns:w16cid="http://schemas.microsoft.com/office/word/2016/wordml/cid" xmlns:w16="http://schemas.microsoft.com/office/word/2018/wordml" xmlns:w16du="http://schemas.microsoft.com/office/word/2023/wordml/word16du" xmlns:w16sdtdh="http://schemas.microsoft.com/office/word/2020/wordml/sdtdatahash" xmlns:w16se="http://schemas.microsoft.com/office/word/2015/wordml/symex" xmlns:wpg="http://schemas.microsoft.com/office/word/2010/wordprocessingGroup" xmlns:wpi="http://schemas.microsoft.com/office/word/2010/wordprocessingInk" xmlns:wne="http://schemas.microsoft.com/office/word/2006/wordml" xmlns:wps="http://schemas.microsoft.com/office/word/2010/wordprocessingShape" mc:Ignorable="w14 w15 w16se w16cid w16 w16cex w16sdtdh w16du wp14">
   <w:p>
     <w:pPr>
       <w:pStyle w:val="Stopka"/>
@@ -3166,7 +3152,7 @@
 </file>
 
 <file path=word/footnotes.xml><?xml version="1.0" encoding="utf-8"?>
-<w:footnotes xmlns:wpc="http://schemas.microsoft.com/office/word/2010/wordprocessingCanvas" xmlns:cx="http://schemas.microsoft.com/office/drawing/2014/chartex" xmlns:cx1="http://schemas.microsoft.com/office/drawing/2015/9/8/chartex" xmlns:cx2="http://schemas.microsoft.com/office/drawing/2015/10/21/chartex" xmlns:cx3="http://schemas.microsoft.com/office/drawing/2016/5/9/chartex" xmlns:cx4="http://schemas.microsoft.com/office/drawing/2016/5/10/chartex" xmlns:cx5="http://schemas.microsoft.com/office/drawing/2016/5/11/chartex" xmlns:cx6="http://schemas.microsoft.com/office/drawing/2016/5/12/chartex" xmlns:cx7="http://schemas.microsoft.com/office/drawing/2016/5/13/chartex" xmlns:cx8="http://schemas.microsoft.com/office/drawing/2016/5/14/chartex" xmlns:mc="http://schemas.openxmlformats.org/markup-compatibility/2006" xmlns:aink="http://schemas.microsoft.com/office/drawing/2016/ink" xmlns:am3d="http://schemas.microsoft.com/office/drawing/2017/model3d" xmlns:o="urn:schemas-microsoft-com:office:office" xmlns:oel="http://schemas.microsoft.com/office/2019/extlst" xmlns:r="http://schemas.openxmlformats.org/officeDocument/2006/relationships" xmlns:m="http://schemas.openxmlformats.org/officeDocument/2006/math" xmlns:v="urn:schemas-microsoft-com:vml" xmlns:wp14="http://schemas.microsoft.com/office/word/2010/wordprocessingDrawing" xmlns:wp="http://schemas.openxmlformats.org/drawingml/2006/wordprocessingDrawing" xmlns:w10="urn:schemas-microsoft-com:office:word" xmlns:w="http://schemas.openxmlformats.org/wordprocessingml/2006/main" xmlns:w14="http://schemas.microsoft.com/office/word/2010/wordml" xmlns:w15="http://schemas.microsoft.com/office/word/2012/wordml" xmlns:w16cex="http://schemas.microsoft.com/office/word/2018/wordml/cex" xmlns:w16cid="http://schemas.microsoft.com/office/word/2016/wordml/cid" xmlns:w16="http://schemas.microsoft.com/office/word/2018/wordml" xmlns:w16sdtdh="http://schemas.microsoft.com/office/word/2020/wordml/sdtdatahash" xmlns:w16se="http://schemas.microsoft.com/office/word/2015/wordml/symex" xmlns:wpg="http://schemas.microsoft.com/office/word/2010/wordprocessingGroup" xmlns:wpi="http://schemas.microsoft.com/office/word/2010/wordprocessingInk" xmlns:wne="http://schemas.microsoft.com/office/word/2006/wordml" xmlns:wps="http://schemas.microsoft.com/office/word/2010/wordprocessingShape" mc:Ignorable="w14 w15 w16se w16cid w16 w16cex w16sdtdh wp14">
+<w:footnotes xmlns:wpc="http://schemas.microsoft.com/office/word/2010/wordprocessingCanvas" xmlns:cx="http://schemas.microsoft.com/office/drawing/2014/chartex" xmlns:cx1="http://schemas.microsoft.com/office/drawing/2015/9/8/chartex" xmlns:cx2="http://schemas.microsoft.com/office/drawing/2015/10/21/chartex" xmlns:cx3="http://schemas.microsoft.com/office/drawing/2016/5/9/chartex" xmlns:cx4="http://schemas.microsoft.com/office/drawing/2016/5/10/chartex" xmlns:cx5="http://schemas.microsoft.com/office/drawing/2016/5/11/chartex" xmlns:cx6="http://schemas.microsoft.com/office/drawing/2016/5/12/chartex" xmlns:cx7="http://schemas.microsoft.com/office/drawing/2016/5/13/chartex" xmlns:cx8="http://schemas.microsoft.com/office/drawing/2016/5/14/chartex" xmlns:mc="http://schemas.openxmlformats.org/markup-compatibility/2006" xmlns:aink="http://schemas.microsoft.com/office/drawing/2016/ink" xmlns:am3d="http://schemas.microsoft.com/office/drawing/2017/model3d" xmlns:o="urn:schemas-microsoft-com:office:office" xmlns:oel="http://schemas.microsoft.com/office/2019/extlst" xmlns:r="http://schemas.openxmlformats.org/officeDocument/2006/relationships" xmlns:m="http://schemas.openxmlformats.org/officeDocument/2006/math" xmlns:v="urn:schemas-microsoft-com:vml" xmlns:wp14="http://schemas.microsoft.com/office/word/2010/wordprocessingDrawing" xmlns:wp="http://schemas.openxmlformats.org/drawingml/2006/wordprocessingDrawing" xmlns:w10="urn:schemas-microsoft-com:office:word" xmlns:w="http://schemas.openxmlformats.org/wordprocessingml/2006/main" xmlns:w14="http://schemas.microsoft.com/office/word/2010/wordml" xmlns:w15="http://schemas.microsoft.com/office/word/2012/wordml" xmlns:w16cex="http://schemas.microsoft.com/office/word/2018/wordml/cex" xmlns:w16cid="http://schemas.microsoft.com/office/word/2016/wordml/cid" xmlns:w16="http://schemas.microsoft.com/office/word/2018/wordml" xmlns:w16du="http://schemas.microsoft.com/office/word/2023/wordml/word16du" xmlns:w16sdtdh="http://schemas.microsoft.com/office/word/2020/wordml/sdtdatahash" xmlns:w16se="http://schemas.microsoft.com/office/word/2015/wordml/symex" xmlns:wpg="http://schemas.microsoft.com/office/word/2010/wordprocessingGroup" xmlns:wpi="http://schemas.microsoft.com/office/word/2010/wordprocessingInk" xmlns:wne="http://schemas.microsoft.com/office/word/2006/wordml" xmlns:wps="http://schemas.microsoft.com/office/word/2010/wordprocessingShape" mc:Ignorable="w14 w15 w16se w16cid w16 w16cex w16sdtdh w16du wp14">
   <w:footnote w:type="separator" w:id="-1">
     <w:p>
       <w:r>
@@ -3188,7 +3174,7 @@
 </file>
 
 <file path=word/header1.xml><?xml version="1.0" encoding="utf-8"?>
-<w:hdr xmlns:wpc="http://schemas.microsoft.com/office/word/2010/wordprocessingCanvas" xmlns:cx="http://schemas.microsoft.com/office/drawing/2014/chartex" xmlns:cx1="http://schemas.microsoft.com/office/drawing/2015/9/8/chartex" xmlns:cx2="http://schemas.microsoft.com/office/drawing/2015/10/21/chartex" xmlns:cx3="http://schemas.microsoft.com/office/drawing/2016/5/9/chartex" xmlns:cx4="http://schemas.microsoft.com/office/drawing/2016/5/10/chartex" xmlns:cx5="http://schemas.microsoft.com/office/drawing/2016/5/11/chartex" xmlns:cx6="http://schemas.microsoft.com/office/drawing/2016/5/12/chartex" xmlns:cx7="http://schemas.microsoft.com/office/drawing/2016/5/13/chartex" xmlns:cx8="http://schemas.microsoft.com/office/drawing/2016/5/14/chartex" xmlns:mc="http://schemas.openxmlformats.org/markup-compatibility/2006" xmlns:aink="http://schemas.microsoft.com/office/drawing/2016/ink" xmlns:am3d="http://schemas.microsoft.com/office/drawing/2017/model3d" xmlns:o="urn:schemas-microsoft-com:office:office" xmlns:oel="http://schemas.microsoft.com/office/2019/extlst" xmlns:r="http://schemas.openxmlformats.org/officeDocument/2006/relationships" xmlns:m="http://schemas.openxmlformats.org/officeDocument/2006/math" xmlns:v="urn:schemas-microsoft-com:vml" xmlns:wp14="http://schemas.microsoft.com/office/word/2010/wordprocessingDrawing" xmlns:wp="http://schemas.openxmlformats.org/drawingml/2006/wordprocessingDrawing" xmlns:w10="urn:schemas-microsoft-com:office:word" xmlns:w="http://schemas.openxmlformats.org/wordprocessingml/2006/main" xmlns:w14="http://schemas.microsoft.com/office/word/2010/wordml" xmlns:w15="http://schemas.microsoft.com/office/word/2012/wordml" xmlns:w16cex="http://schemas.microsoft.com/office/word/2018/wordml/cex" xmlns:w16cid="http://schemas.microsoft.com/office/word/2016/wordml/cid" xmlns:w16="http://schemas.microsoft.com/office/word/2018/wordml" xmlns:w16sdtdh="http://schemas.microsoft.com/office/word/2020/wordml/sdtdatahash" xmlns:w16se="http://schemas.microsoft.com/office/word/2015/wordml/symex" xmlns:wpg="http://schemas.microsoft.com/office/word/2010/wordprocessingGroup" xmlns:wpi="http://schemas.microsoft.com/office/word/2010/wordprocessingInk" xmlns:wne="http://schemas.microsoft.com/office/word/2006/wordml" xmlns:wps="http://schemas.microsoft.com/office/word/2010/wordprocessingShape" mc:Ignorable="w14 w15 w16se w16cid w16 w16cex w16sdtdh wp14">
+<w:hdr xmlns:wpc="http://schemas.microsoft.com/office/word/2010/wordprocessingCanvas" xmlns:cx="http://schemas.microsoft.com/office/drawing/2014/chartex" xmlns:cx1="http://schemas.microsoft.com/office/drawing/2015/9/8/chartex" xmlns:cx2="http://schemas.microsoft.com/office/drawing/2015/10/21/chartex" xmlns:cx3="http://schemas.microsoft.com/office/drawing/2016/5/9/chartex" xmlns:cx4="http://schemas.microsoft.com/office/drawing/2016/5/10/chartex" xmlns:cx5="http://schemas.microsoft.com/office/drawing/2016/5/11/chartex" xmlns:cx6="http://schemas.microsoft.com/office/drawing/2016/5/12/chartex" xmlns:cx7="http://schemas.microsoft.com/office/drawing/2016/5/13/chartex" xmlns:cx8="http://schemas.microsoft.com/office/drawing/2016/5/14/chartex" xmlns:mc="http://schemas.openxmlformats.org/markup-compatibility/2006" xmlns:aink="http://schemas.microsoft.com/office/drawing/2016/ink" xmlns:am3d="http://schemas.microsoft.com/office/drawing/2017/model3d" xmlns:o="urn:schemas-microsoft-com:office:office" xmlns:oel="http://schemas.microsoft.com/office/2019/extlst" xmlns:r="http://schemas.openxmlformats.org/officeDocument/2006/relationships" xmlns:m="http://schemas.openxmlformats.org/officeDocument/2006/math" xmlns:v="urn:schemas-microsoft-com:vml" xmlns:wp14="http://schemas.microsoft.com/office/word/2010/wordprocessingDrawing" xmlns:wp="http://schemas.openxmlformats.org/drawingml/2006/wordprocessingDrawing" xmlns:w10="urn:schemas-microsoft-com:office:word" xmlns:w="http://schemas.openxmlformats.org/wordprocessingml/2006/main" xmlns:w14="http://schemas.microsoft.com/office/word/2010/wordml" xmlns:w15="http://schemas.microsoft.com/office/word/2012/wordml" xmlns:w16cex="http://schemas.microsoft.com/office/word/2018/wordml/cex" xmlns:w16cid="http://schemas.microsoft.com/office/word/2016/wordml/cid" xmlns:w16="http://schemas.microsoft.com/office/word/2018/wordml" xmlns:w16du="http://schemas.microsoft.com/office/word/2023/wordml/word16du" xmlns:w16sdtdh="http://schemas.microsoft.com/office/word/2020/wordml/sdtdatahash" xmlns:w16se="http://schemas.microsoft.com/office/word/2015/wordml/symex" xmlns:wpg="http://schemas.microsoft.com/office/word/2010/wordprocessingGroup" xmlns:wpi="http://schemas.microsoft.com/office/word/2010/wordprocessingInk" xmlns:wne="http://schemas.microsoft.com/office/word/2006/wordml" xmlns:wps="http://schemas.microsoft.com/office/word/2010/wordprocessingShape" mc:Ignorable="w14 w15 w16se w16cid w16 w16cex w16sdtdh w16du wp14">
   <w:p>
     <w:pPr>
       <w:pStyle w:val="Nagwek"/>
@@ -3198,7 +3184,7 @@
 </file>
 
 <file path=word/header2.xml><?xml version="1.0" encoding="utf-8"?>
-<w:hdr xmlns:wpc="http://schemas.microsoft.com/office/word/2010/wordprocessingCanvas" xmlns:cx="http://schemas.microsoft.com/office/drawing/2014/chartex" xmlns:cx1="http://schemas.microsoft.com/office/drawing/2015/9/8/chartex" xmlns:cx2="http://schemas.microsoft.com/office/drawing/2015/10/21/chartex" xmlns:cx3="http://schemas.microsoft.com/office/drawing/2016/5/9/chartex" xmlns:cx4="http://schemas.microsoft.com/office/drawing/2016/5/10/chartex" xmlns:cx5="http://schemas.microsoft.com/office/drawing/2016/5/11/chartex" xmlns:cx6="http://schemas.microsoft.com/office/drawing/2016/5/12/chartex" xmlns:cx7="http://schemas.microsoft.com/office/drawing/2016/5/13/chartex" xmlns:cx8="http://schemas.microsoft.com/office/drawing/2016/5/14/chartex" xmlns:mc="http://schemas.openxmlformats.org/markup-compatibility/2006" xmlns:aink="http://schemas.microsoft.com/office/drawing/2016/ink" xmlns:am3d="http://schemas.microsoft.com/office/drawing/2017/model3d" xmlns:o="urn:schemas-microsoft-com:office:office" xmlns:oel="http://schemas.microsoft.com/office/2019/extlst" xmlns:r="http://schemas.openxmlformats.org/officeDocument/2006/relationships" xmlns:m="http://schemas.openxmlformats.org/officeDocument/2006/math" xmlns:v="urn:schemas-microsoft-com:vml" xmlns:wp14="http://schemas.microsoft.com/office/word/2010/wordprocessingDrawing" xmlns:wp="http://schemas.openxmlformats.org/drawingml/2006/wordprocessingDrawing" xmlns:w10="urn:schemas-microsoft-com:office:word" xmlns:w="http://schemas.openxmlformats.org/wordprocessingml/2006/main" xmlns:w14="http://schemas.microsoft.com/office/word/2010/wordml" xmlns:w15="http://schemas.microsoft.com/office/word/2012/wordml" xmlns:w16cex="http://schemas.microsoft.com/office/word/2018/wordml/cex" xmlns:w16cid="http://schemas.microsoft.com/office/word/2016/wordml/cid" xmlns:w16="http://schemas.microsoft.com/office/word/2018/wordml" xmlns:w16sdtdh="http://schemas.microsoft.com/office/word/2020/wordml/sdtdatahash" xmlns:w16se="http://schemas.microsoft.com/office/word/2015/wordml/symex" xmlns:wpg="http://schemas.microsoft.com/office/word/2010/wordprocessingGroup" xmlns:wpi="http://schemas.microsoft.com/office/word/2010/wordprocessingInk" xmlns:wne="http://schemas.microsoft.com/office/word/2006/wordml" xmlns:wps="http://schemas.microsoft.com/office/word/2010/wordprocessingShape" mc:Ignorable="w14 w15 w16se w16cid w16 w16cex w16sdtdh wp14">
+<w:hdr xmlns:wpc="http://schemas.microsoft.com/office/word/2010/wordprocessingCanvas" xmlns:cx="http://schemas.microsoft.com/office/drawing/2014/chartex" xmlns:cx1="http://schemas.microsoft.com/office/drawing/2015/9/8/chartex" xmlns:cx2="http://schemas.microsoft.com/office/drawing/2015/10/21/chartex" xmlns:cx3="http://schemas.microsoft.com/office/drawing/2016/5/9/chartex" xmlns:cx4="http://schemas.microsoft.com/office/drawing/2016/5/10/chartex" xmlns:cx5="http://schemas.microsoft.com/office/drawing/2016/5/11/chartex" xmlns:cx6="http://schemas.microsoft.com/office/drawing/2016/5/12/chartex" xmlns:cx7="http://schemas.microsoft.com/office/drawing/2016/5/13/chartex" xmlns:cx8="http://schemas.microsoft.com/office/drawing/2016/5/14/chartex" xmlns:mc="http://schemas.openxmlformats.org/markup-compatibility/2006" xmlns:aink="http://schemas.microsoft.com/office/drawing/2016/ink" xmlns:am3d="http://schemas.microsoft.com/office/drawing/2017/model3d" xmlns:o="urn:schemas-microsoft-com:office:office" xmlns:oel="http://schemas.microsoft.com/office/2019/extlst" xmlns:r="http://schemas.openxmlformats.org/officeDocument/2006/relationships" xmlns:m="http://schemas.openxmlformats.org/officeDocument/2006/math" xmlns:v="urn:schemas-microsoft-com:vml" xmlns:wp14="http://schemas.microsoft.com/office/word/2010/wordprocessingDrawing" xmlns:wp="http://schemas.openxmlformats.org/drawingml/2006/wordprocessingDrawing" xmlns:w10="urn:schemas-microsoft-com:office:word" xmlns:w="http://schemas.openxmlformats.org/wordprocessingml/2006/main" xmlns:w14="http://schemas.microsoft.com/office/word/2010/wordml" xmlns:w15="http://schemas.microsoft.com/office/word/2012/wordml" xmlns:w16cex="http://schemas.microsoft.com/office/word/2018/wordml/cex" xmlns:w16cid="http://schemas.microsoft.com/office/word/2016/wordml/cid" xmlns:w16="http://schemas.microsoft.com/office/word/2018/wordml" xmlns:w16du="http://schemas.microsoft.com/office/word/2023/wordml/word16du" xmlns:w16sdtdh="http://schemas.microsoft.com/office/word/2020/wordml/sdtdatahash" xmlns:w16se="http://schemas.microsoft.com/office/word/2015/wordml/symex" xmlns:wpg="http://schemas.microsoft.com/office/word/2010/wordprocessingGroup" xmlns:wpi="http://schemas.microsoft.com/office/word/2010/wordprocessingInk" xmlns:wne="http://schemas.microsoft.com/office/word/2006/wordml" xmlns:wps="http://schemas.microsoft.com/office/word/2010/wordprocessingShape" mc:Ignorable="w14 w15 w16se w16cid w16 w16cex w16sdtdh w16du wp14">
   <w:p>
     <w:pPr>
       <w:pStyle w:val="Nagwek"/>
@@ -3208,7 +3194,7 @@
 </file>
 
 <file path=word/header3.xml><?xml version="1.0" encoding="utf-8"?>
-<w:hdr xmlns:wpc="http://schemas.microsoft.com/office/word/2010/wordprocessingCanvas" xmlns:cx="http://schemas.microsoft.com/office/drawing/2014/chartex" xmlns:cx1="http://schemas.microsoft.com/office/drawing/2015/9/8/chartex" xmlns:cx2="http://schemas.microsoft.com/office/drawing/2015/10/21/chartex" xmlns:cx3="http://schemas.microsoft.com/office/drawing/2016/5/9/chartex" xmlns:cx4="http://schemas.microsoft.com/office/drawing/2016/5/10/chartex" xmlns:cx5="http://schemas.microsoft.com/office/drawing/2016/5/11/chartex" xmlns:cx6="http://schemas.microsoft.com/office/drawing/2016/5/12/chartex" xmlns:cx7="http://schemas.microsoft.com/office/drawing/2016/5/13/chartex" xmlns:cx8="http://schemas.microsoft.com/office/drawing/2016/5/14/chartex" xmlns:mc="http://schemas.openxmlformats.org/markup-compatibility/2006" xmlns:aink="http://schemas.microsoft.com/office/drawing/2016/ink" xmlns:am3d="http://schemas.microsoft.com/office/drawing/2017/model3d" xmlns:o="urn:schemas-microsoft-com:office:office" xmlns:oel="http://schemas.microsoft.com/office/2019/extlst" xmlns:r="http://schemas.openxmlformats.org/officeDocument/2006/relationships" xmlns:m="http://schemas.openxmlformats.org/officeDocument/2006/math" xmlns:v="urn:schemas-microsoft-com:vml" xmlns:wp14="http://schemas.microsoft.com/office/word/2010/wordprocessingDrawing" xmlns:wp="http://schemas.openxmlformats.org/drawingml/2006/wordprocessingDrawing" xmlns:w10="urn:schemas-microsoft-com:office:word" xmlns:w="http://schemas.openxmlformats.org/wordprocessingml/2006/main" xmlns:w14="http://schemas.microsoft.com/office/word/2010/wordml" xmlns:w15="http://schemas.microsoft.com/office/word/2012/wordml" xmlns:w16cex="http://schemas.microsoft.com/office/word/2018/wordml/cex" xmlns:w16cid="http://schemas.microsoft.com/office/word/2016/wordml/cid" xmlns:w16="http://schemas.microsoft.com/office/word/2018/wordml" xmlns:w16sdtdh="http://schemas.microsoft.com/office/word/2020/wordml/sdtdatahash" xmlns:w16se="http://schemas.microsoft.com/office/word/2015/wordml/symex" xmlns:wpg="http://schemas.microsoft.com/office/word/2010/wordprocessingGroup" xmlns:wpi="http://schemas.microsoft.com/office/word/2010/wordprocessingInk" xmlns:wne="http://schemas.microsoft.com/office/word/2006/wordml" xmlns:wps="http://schemas.microsoft.com/office/word/2010/wordprocessingShape" mc:Ignorable="w14 w15 w16se w16cid w16 w16cex w16sdtdh wp14">
+<w:hdr xmlns:wpc="http://schemas.microsoft.com/office/word/2010/wordprocessingCanvas" xmlns:cx="http://schemas.microsoft.com/office/drawing/2014/chartex" xmlns:cx1="http://schemas.microsoft.com/office/drawing/2015/9/8/chartex" xmlns:cx2="http://schemas.microsoft.com/office/drawing/2015/10/21/chartex" xmlns:cx3="http://schemas.microsoft.com/office/drawing/2016/5/9/chartex" xmlns:cx4="http://schemas.microsoft.com/office/drawing/2016/5/10/chartex" xmlns:cx5="http://schemas.microsoft.com/office/drawing/2016/5/11/chartex" xmlns:cx6="http://schemas.microsoft.com/office/drawing/2016/5/12/chartex" xmlns:cx7="http://schemas.microsoft.com/office/drawing/2016/5/13/chartex" xmlns:cx8="http://schemas.microsoft.com/office/drawing/2016/5/14/chartex" xmlns:mc="http://schemas.openxmlformats.org/markup-compatibility/2006" xmlns:aink="http://schemas.microsoft.com/office/drawing/2016/ink" xmlns:am3d="http://schemas.microsoft.com/office/drawing/2017/model3d" xmlns:o="urn:schemas-microsoft-com:office:office" xmlns:oel="http://schemas.microsoft.com/office/2019/extlst" xmlns:r="http://schemas.openxmlformats.org/officeDocument/2006/relationships" xmlns:m="http://schemas.openxmlformats.org/officeDocument/2006/math" xmlns:v="urn:schemas-microsoft-com:vml" xmlns:wp14="http://schemas.microsoft.com/office/word/2010/wordprocessingDrawing" xmlns:wp="http://schemas.openxmlformats.org/drawingml/2006/wordprocessingDrawing" xmlns:w10="urn:schemas-microsoft-com:office:word" xmlns:w="http://schemas.openxmlformats.org/wordprocessingml/2006/main" xmlns:w14="http://schemas.microsoft.com/office/word/2010/wordml" xmlns:w15="http://schemas.microsoft.com/office/word/2012/wordml" xmlns:w16cex="http://schemas.microsoft.com/office/word/2018/wordml/cex" xmlns:w16cid="http://schemas.microsoft.com/office/word/2016/wordml/cid" xmlns:w16="http://schemas.microsoft.com/office/word/2018/wordml" xmlns:w16du="http://schemas.microsoft.com/office/word/2023/wordml/word16du" xmlns:w16sdtdh="http://schemas.microsoft.com/office/word/2020/wordml/sdtdatahash" xmlns:w16se="http://schemas.microsoft.com/office/word/2015/wordml/symex" xmlns:wpg="http://schemas.microsoft.com/office/word/2010/wordprocessingGroup" xmlns:wpi="http://schemas.microsoft.com/office/word/2010/wordprocessingInk" xmlns:wne="http://schemas.microsoft.com/office/word/2006/wordml" xmlns:wps="http://schemas.microsoft.com/office/word/2010/wordprocessingShape" mc:Ignorable="w14 w15 w16se w16cid w16 w16cex w16sdtdh w16du wp14">
   <w:p>
     <w:pPr>
       <w:pStyle w:val="Nagwek"/>
@@ -3218,7 +3204,7 @@
 </file>
 
 <file path=word/styles.xml><?xml version="1.0" encoding="utf-8"?>
-<w:styles xmlns:mc="http://schemas.openxmlformats.org/markup-compatibility/2006" xmlns:r="http://schemas.openxmlformats.org/officeDocument/2006/relationships" xmlns:w="http://schemas.openxmlformats.org/wordprocessingml/2006/main" xmlns:w14="http://schemas.microsoft.com/office/word/2010/wordml" xmlns:w15="http://schemas.microsoft.com/office/word/2012/wordml" xmlns:w16cex="http://schemas.microsoft.com/office/word/2018/wordml/cex" xmlns:w16cid="http://schemas.microsoft.com/office/word/2016/wordml/cid" xmlns:w16="http://schemas.microsoft.com/office/word/2018/wordml" xmlns:w16sdtdh="http://schemas.microsoft.com/office/word/2020/wordml/sdtdatahash" xmlns:w16se="http://schemas.microsoft.com/office/word/2015/wordml/symex" mc:Ignorable="w14 w15 w16se w16cid w16 w16cex w16sdtdh">
+<w:styles xmlns:mc="http://schemas.openxmlformats.org/markup-compatibility/2006" xmlns:r="http://schemas.openxmlformats.org/officeDocument/2006/relationships" xmlns:w="http://schemas.openxmlformats.org/wordprocessingml/2006/main" xmlns:w14="http://schemas.microsoft.com/office/word/2010/wordml" xmlns:w15="http://schemas.microsoft.com/office/word/2012/wordml" xmlns:w16cex="http://schemas.microsoft.com/office/word/2018/wordml/cex" xmlns:w16cid="http://schemas.microsoft.com/office/word/2016/wordml/cid" xmlns:w16="http://schemas.microsoft.com/office/word/2018/wordml" xmlns:w16du="http://schemas.microsoft.com/office/word/2023/wordml/word16du" xmlns:w16sdtdh="http://schemas.microsoft.com/office/word/2020/wordml/sdtdatahash" xmlns:w16se="http://schemas.microsoft.com/office/word/2015/wordml/symex" mc:Ignorable="w14 w15 w16se w16cid w16 w16cex w16sdtdh w16du">
   <w:docDefaults>
     <w:rPrDefault>
       <w:rPr>

</xml_diff>

<commit_message>
Merge Develop into Main for Production (#30)
</commit_message>
<xml_diff>
--- a/templates/orders/order_report_template.docx
+++ b/templates/orders/order_report_template.docx
@@ -1,6 +1,6 @@
 
 <file path=word/document.xml><?xml version="1.0" encoding="utf-8"?>
-<w:document xmlns:wpc="http://schemas.microsoft.com/office/word/2010/wordprocessingCanvas" xmlns:cx="http://schemas.microsoft.com/office/drawing/2014/chartex" xmlns:cx1="http://schemas.microsoft.com/office/drawing/2015/9/8/chartex" xmlns:cx2="http://schemas.microsoft.com/office/drawing/2015/10/21/chartex" xmlns:cx3="http://schemas.microsoft.com/office/drawing/2016/5/9/chartex" xmlns:cx4="http://schemas.microsoft.com/office/drawing/2016/5/10/chartex" xmlns:cx5="http://schemas.microsoft.com/office/drawing/2016/5/11/chartex" xmlns:cx6="http://schemas.microsoft.com/office/drawing/2016/5/12/chartex" xmlns:cx7="http://schemas.microsoft.com/office/drawing/2016/5/13/chartex" xmlns:cx8="http://schemas.microsoft.com/office/drawing/2016/5/14/chartex" xmlns:mc="http://schemas.openxmlformats.org/markup-compatibility/2006" xmlns:aink="http://schemas.microsoft.com/office/drawing/2016/ink" xmlns:am3d="http://schemas.microsoft.com/office/drawing/2017/model3d" xmlns:o="urn:schemas-microsoft-com:office:office" xmlns:oel="http://schemas.microsoft.com/office/2019/extlst" xmlns:r="http://schemas.openxmlformats.org/officeDocument/2006/relationships" xmlns:m="http://schemas.openxmlformats.org/officeDocument/2006/math" xmlns:v="urn:schemas-microsoft-com:vml" xmlns:wp14="http://schemas.microsoft.com/office/word/2010/wordprocessingDrawing" xmlns:wp="http://schemas.openxmlformats.org/drawingml/2006/wordprocessingDrawing" xmlns:w10="urn:schemas-microsoft-com:office:word" xmlns:w="http://schemas.openxmlformats.org/wordprocessingml/2006/main" xmlns:w14="http://schemas.microsoft.com/office/word/2010/wordml" xmlns:w15="http://schemas.microsoft.com/office/word/2012/wordml" xmlns:w16cex="http://schemas.microsoft.com/office/word/2018/wordml/cex" xmlns:w16cid="http://schemas.microsoft.com/office/word/2016/wordml/cid" xmlns:w16="http://schemas.microsoft.com/office/word/2018/wordml" xmlns:w16sdtdh="http://schemas.microsoft.com/office/word/2020/wordml/sdtdatahash" xmlns:w16se="http://schemas.microsoft.com/office/word/2015/wordml/symex" xmlns:wpg="http://schemas.microsoft.com/office/word/2010/wordprocessingGroup" xmlns:wpi="http://schemas.microsoft.com/office/word/2010/wordprocessingInk" xmlns:wne="http://schemas.microsoft.com/office/word/2006/wordml" xmlns:wps="http://schemas.microsoft.com/office/word/2010/wordprocessingShape" mc:Ignorable="w14 w15 w16se w16cid w16 w16cex w16sdtdh wp14">
+<w:document xmlns:wpc="http://schemas.microsoft.com/office/word/2010/wordprocessingCanvas" xmlns:cx="http://schemas.microsoft.com/office/drawing/2014/chartex" xmlns:cx1="http://schemas.microsoft.com/office/drawing/2015/9/8/chartex" xmlns:cx2="http://schemas.microsoft.com/office/drawing/2015/10/21/chartex" xmlns:cx3="http://schemas.microsoft.com/office/drawing/2016/5/9/chartex" xmlns:cx4="http://schemas.microsoft.com/office/drawing/2016/5/10/chartex" xmlns:cx5="http://schemas.microsoft.com/office/drawing/2016/5/11/chartex" xmlns:cx6="http://schemas.microsoft.com/office/drawing/2016/5/12/chartex" xmlns:cx7="http://schemas.microsoft.com/office/drawing/2016/5/13/chartex" xmlns:cx8="http://schemas.microsoft.com/office/drawing/2016/5/14/chartex" xmlns:mc="http://schemas.openxmlformats.org/markup-compatibility/2006" xmlns:aink="http://schemas.microsoft.com/office/drawing/2016/ink" xmlns:am3d="http://schemas.microsoft.com/office/drawing/2017/model3d" xmlns:o="urn:schemas-microsoft-com:office:office" xmlns:oel="http://schemas.microsoft.com/office/2019/extlst" xmlns:r="http://schemas.openxmlformats.org/officeDocument/2006/relationships" xmlns:m="http://schemas.openxmlformats.org/officeDocument/2006/math" xmlns:v="urn:schemas-microsoft-com:vml" xmlns:wp14="http://schemas.microsoft.com/office/word/2010/wordprocessingDrawing" xmlns:wp="http://schemas.openxmlformats.org/drawingml/2006/wordprocessingDrawing" xmlns:w10="urn:schemas-microsoft-com:office:word" xmlns:w="http://schemas.openxmlformats.org/wordprocessingml/2006/main" xmlns:w14="http://schemas.microsoft.com/office/word/2010/wordml" xmlns:w15="http://schemas.microsoft.com/office/word/2012/wordml" xmlns:w16cex="http://schemas.microsoft.com/office/word/2018/wordml/cex" xmlns:w16cid="http://schemas.microsoft.com/office/word/2016/wordml/cid" xmlns:w16="http://schemas.microsoft.com/office/word/2018/wordml" xmlns:w16du="http://schemas.microsoft.com/office/word/2023/wordml/word16du" xmlns:w16sdtdh="http://schemas.microsoft.com/office/word/2020/wordml/sdtdatahash" xmlns:w16se="http://schemas.microsoft.com/office/word/2015/wordml/symex" xmlns:wpg="http://schemas.microsoft.com/office/word/2010/wordprocessingGroup" xmlns:wpi="http://schemas.microsoft.com/office/word/2010/wordprocessingInk" xmlns:wne="http://schemas.microsoft.com/office/word/2006/wordml" xmlns:wps="http://schemas.microsoft.com/office/word/2010/wordprocessingShape" mc:Ignorable="w14 w15 w16se w16cid w16 w16cex w16sdtdh w16du wp14">
   <w:body>
     <w:p>
       <w:pPr>
@@ -3079,20 +3079,6 @@
           <w:sz w:val="20"/>
           <w:szCs w:val="20"/>
         </w:rPr>
-        <w:t>s</w:t>
-      </w:r>
-      <w:r>
-        <w:rPr>
-          <w:sz w:val="20"/>
-          <w:szCs w:val="20"/>
-        </w:rPr>
-        <w:t>top</w:t>
-      </w:r>
-      <w:r>
-        <w:rPr>
-          <w:sz w:val="20"/>
-          <w:szCs w:val="20"/>
-        </w:rPr>
         <w:tab/>
         <w:t>(podpis klienta)</w:t>
       </w:r>
@@ -3114,7 +3100,7 @@
 </file>
 
 <file path=word/endnotes.xml><?xml version="1.0" encoding="utf-8"?>
-<w:endnotes xmlns:wpc="http://schemas.microsoft.com/office/word/2010/wordprocessingCanvas" xmlns:cx="http://schemas.microsoft.com/office/drawing/2014/chartex" xmlns:cx1="http://schemas.microsoft.com/office/drawing/2015/9/8/chartex" xmlns:cx2="http://schemas.microsoft.com/office/drawing/2015/10/21/chartex" xmlns:cx3="http://schemas.microsoft.com/office/drawing/2016/5/9/chartex" xmlns:cx4="http://schemas.microsoft.com/office/drawing/2016/5/10/chartex" xmlns:cx5="http://schemas.microsoft.com/office/drawing/2016/5/11/chartex" xmlns:cx6="http://schemas.microsoft.com/office/drawing/2016/5/12/chartex" xmlns:cx7="http://schemas.microsoft.com/office/drawing/2016/5/13/chartex" xmlns:cx8="http://schemas.microsoft.com/office/drawing/2016/5/14/chartex" xmlns:mc="http://schemas.openxmlformats.org/markup-compatibility/2006" xmlns:aink="http://schemas.microsoft.com/office/drawing/2016/ink" xmlns:am3d="http://schemas.microsoft.com/office/drawing/2017/model3d" xmlns:o="urn:schemas-microsoft-com:office:office" xmlns:oel="http://schemas.microsoft.com/office/2019/extlst" xmlns:r="http://schemas.openxmlformats.org/officeDocument/2006/relationships" xmlns:m="http://schemas.openxmlformats.org/officeDocument/2006/math" xmlns:v="urn:schemas-microsoft-com:vml" xmlns:wp14="http://schemas.microsoft.com/office/word/2010/wordprocessingDrawing" xmlns:wp="http://schemas.openxmlformats.org/drawingml/2006/wordprocessingDrawing" xmlns:w10="urn:schemas-microsoft-com:office:word" xmlns:w="http://schemas.openxmlformats.org/wordprocessingml/2006/main" xmlns:w14="http://schemas.microsoft.com/office/word/2010/wordml" xmlns:w15="http://schemas.microsoft.com/office/word/2012/wordml" xmlns:w16cex="http://schemas.microsoft.com/office/word/2018/wordml/cex" xmlns:w16cid="http://schemas.microsoft.com/office/word/2016/wordml/cid" xmlns:w16="http://schemas.microsoft.com/office/word/2018/wordml" xmlns:w16sdtdh="http://schemas.microsoft.com/office/word/2020/wordml/sdtdatahash" xmlns:w16se="http://schemas.microsoft.com/office/word/2015/wordml/symex" xmlns:wpg="http://schemas.microsoft.com/office/word/2010/wordprocessingGroup" xmlns:wpi="http://schemas.microsoft.com/office/word/2010/wordprocessingInk" xmlns:wne="http://schemas.microsoft.com/office/word/2006/wordml" xmlns:wps="http://schemas.microsoft.com/office/word/2010/wordprocessingShape" mc:Ignorable="w14 w15 w16se w16cid w16 w16cex w16sdtdh wp14">
+<w:endnotes xmlns:wpc="http://schemas.microsoft.com/office/word/2010/wordprocessingCanvas" xmlns:cx="http://schemas.microsoft.com/office/drawing/2014/chartex" xmlns:cx1="http://schemas.microsoft.com/office/drawing/2015/9/8/chartex" xmlns:cx2="http://schemas.microsoft.com/office/drawing/2015/10/21/chartex" xmlns:cx3="http://schemas.microsoft.com/office/drawing/2016/5/9/chartex" xmlns:cx4="http://schemas.microsoft.com/office/drawing/2016/5/10/chartex" xmlns:cx5="http://schemas.microsoft.com/office/drawing/2016/5/11/chartex" xmlns:cx6="http://schemas.microsoft.com/office/drawing/2016/5/12/chartex" xmlns:cx7="http://schemas.microsoft.com/office/drawing/2016/5/13/chartex" xmlns:cx8="http://schemas.microsoft.com/office/drawing/2016/5/14/chartex" xmlns:mc="http://schemas.openxmlformats.org/markup-compatibility/2006" xmlns:aink="http://schemas.microsoft.com/office/drawing/2016/ink" xmlns:am3d="http://schemas.microsoft.com/office/drawing/2017/model3d" xmlns:o="urn:schemas-microsoft-com:office:office" xmlns:oel="http://schemas.microsoft.com/office/2019/extlst" xmlns:r="http://schemas.openxmlformats.org/officeDocument/2006/relationships" xmlns:m="http://schemas.openxmlformats.org/officeDocument/2006/math" xmlns:v="urn:schemas-microsoft-com:vml" xmlns:wp14="http://schemas.microsoft.com/office/word/2010/wordprocessingDrawing" xmlns:wp="http://schemas.openxmlformats.org/drawingml/2006/wordprocessingDrawing" xmlns:w10="urn:schemas-microsoft-com:office:word" xmlns:w="http://schemas.openxmlformats.org/wordprocessingml/2006/main" xmlns:w14="http://schemas.microsoft.com/office/word/2010/wordml" xmlns:w15="http://schemas.microsoft.com/office/word/2012/wordml" xmlns:w16cex="http://schemas.microsoft.com/office/word/2018/wordml/cex" xmlns:w16cid="http://schemas.microsoft.com/office/word/2016/wordml/cid" xmlns:w16="http://schemas.microsoft.com/office/word/2018/wordml" xmlns:w16du="http://schemas.microsoft.com/office/word/2023/wordml/word16du" xmlns:w16sdtdh="http://schemas.microsoft.com/office/word/2020/wordml/sdtdatahash" xmlns:w16se="http://schemas.microsoft.com/office/word/2015/wordml/symex" xmlns:wpg="http://schemas.microsoft.com/office/word/2010/wordprocessingGroup" xmlns:wpi="http://schemas.microsoft.com/office/word/2010/wordprocessingInk" xmlns:wne="http://schemas.microsoft.com/office/word/2006/wordml" xmlns:wps="http://schemas.microsoft.com/office/word/2010/wordprocessingShape" mc:Ignorable="w14 w15 w16se w16cid w16 w16cex w16sdtdh w16du wp14">
   <w:endnote w:type="separator" w:id="-1">
     <w:p>
       <w:r>
@@ -3133,7 +3119,7 @@
 </file>
 
 <file path=word/footer1.xml><?xml version="1.0" encoding="utf-8"?>
-<w:ftr xmlns:wpc="http://schemas.microsoft.com/office/word/2010/wordprocessingCanvas" xmlns:cx="http://schemas.microsoft.com/office/drawing/2014/chartex" xmlns:cx1="http://schemas.microsoft.com/office/drawing/2015/9/8/chartex" xmlns:cx2="http://schemas.microsoft.com/office/drawing/2015/10/21/chartex" xmlns:cx3="http://schemas.microsoft.com/office/drawing/2016/5/9/chartex" xmlns:cx4="http://schemas.microsoft.com/office/drawing/2016/5/10/chartex" xmlns:cx5="http://schemas.microsoft.com/office/drawing/2016/5/11/chartex" xmlns:cx6="http://schemas.microsoft.com/office/drawing/2016/5/12/chartex" xmlns:cx7="http://schemas.microsoft.com/office/drawing/2016/5/13/chartex" xmlns:cx8="http://schemas.microsoft.com/office/drawing/2016/5/14/chartex" xmlns:mc="http://schemas.openxmlformats.org/markup-compatibility/2006" xmlns:aink="http://schemas.microsoft.com/office/drawing/2016/ink" xmlns:am3d="http://schemas.microsoft.com/office/drawing/2017/model3d" xmlns:o="urn:schemas-microsoft-com:office:office" xmlns:oel="http://schemas.microsoft.com/office/2019/extlst" xmlns:r="http://schemas.openxmlformats.org/officeDocument/2006/relationships" xmlns:m="http://schemas.openxmlformats.org/officeDocument/2006/math" xmlns:v="urn:schemas-microsoft-com:vml" xmlns:wp14="http://schemas.microsoft.com/office/word/2010/wordprocessingDrawing" xmlns:wp="http://schemas.openxmlformats.org/drawingml/2006/wordprocessingDrawing" xmlns:w10="urn:schemas-microsoft-com:office:word" xmlns:w="http://schemas.openxmlformats.org/wordprocessingml/2006/main" xmlns:w14="http://schemas.microsoft.com/office/word/2010/wordml" xmlns:w15="http://schemas.microsoft.com/office/word/2012/wordml" xmlns:w16cex="http://schemas.microsoft.com/office/word/2018/wordml/cex" xmlns:w16cid="http://schemas.microsoft.com/office/word/2016/wordml/cid" xmlns:w16="http://schemas.microsoft.com/office/word/2018/wordml" xmlns:w16sdtdh="http://schemas.microsoft.com/office/word/2020/wordml/sdtdatahash" xmlns:w16se="http://schemas.microsoft.com/office/word/2015/wordml/symex" xmlns:wpg="http://schemas.microsoft.com/office/word/2010/wordprocessingGroup" xmlns:wpi="http://schemas.microsoft.com/office/word/2010/wordprocessingInk" xmlns:wne="http://schemas.microsoft.com/office/word/2006/wordml" xmlns:wps="http://schemas.microsoft.com/office/word/2010/wordprocessingShape" mc:Ignorable="w14 w15 w16se w16cid w16 w16cex w16sdtdh wp14">
+<w:ftr xmlns:wpc="http://schemas.microsoft.com/office/word/2010/wordprocessingCanvas" xmlns:cx="http://schemas.microsoft.com/office/drawing/2014/chartex" xmlns:cx1="http://schemas.microsoft.com/office/drawing/2015/9/8/chartex" xmlns:cx2="http://schemas.microsoft.com/office/drawing/2015/10/21/chartex" xmlns:cx3="http://schemas.microsoft.com/office/drawing/2016/5/9/chartex" xmlns:cx4="http://schemas.microsoft.com/office/drawing/2016/5/10/chartex" xmlns:cx5="http://schemas.microsoft.com/office/drawing/2016/5/11/chartex" xmlns:cx6="http://schemas.microsoft.com/office/drawing/2016/5/12/chartex" xmlns:cx7="http://schemas.microsoft.com/office/drawing/2016/5/13/chartex" xmlns:cx8="http://schemas.microsoft.com/office/drawing/2016/5/14/chartex" xmlns:mc="http://schemas.openxmlformats.org/markup-compatibility/2006" xmlns:aink="http://schemas.microsoft.com/office/drawing/2016/ink" xmlns:am3d="http://schemas.microsoft.com/office/drawing/2017/model3d" xmlns:o="urn:schemas-microsoft-com:office:office" xmlns:oel="http://schemas.microsoft.com/office/2019/extlst" xmlns:r="http://schemas.openxmlformats.org/officeDocument/2006/relationships" xmlns:m="http://schemas.openxmlformats.org/officeDocument/2006/math" xmlns:v="urn:schemas-microsoft-com:vml" xmlns:wp14="http://schemas.microsoft.com/office/word/2010/wordprocessingDrawing" xmlns:wp="http://schemas.openxmlformats.org/drawingml/2006/wordprocessingDrawing" xmlns:w10="urn:schemas-microsoft-com:office:word" xmlns:w="http://schemas.openxmlformats.org/wordprocessingml/2006/main" xmlns:w14="http://schemas.microsoft.com/office/word/2010/wordml" xmlns:w15="http://schemas.microsoft.com/office/word/2012/wordml" xmlns:w16cex="http://schemas.microsoft.com/office/word/2018/wordml/cex" xmlns:w16cid="http://schemas.microsoft.com/office/word/2016/wordml/cid" xmlns:w16="http://schemas.microsoft.com/office/word/2018/wordml" xmlns:w16du="http://schemas.microsoft.com/office/word/2023/wordml/word16du" xmlns:w16sdtdh="http://schemas.microsoft.com/office/word/2020/wordml/sdtdatahash" xmlns:w16se="http://schemas.microsoft.com/office/word/2015/wordml/symex" xmlns:wpg="http://schemas.microsoft.com/office/word/2010/wordprocessingGroup" xmlns:wpi="http://schemas.microsoft.com/office/word/2010/wordprocessingInk" xmlns:wne="http://schemas.microsoft.com/office/word/2006/wordml" xmlns:wps="http://schemas.microsoft.com/office/word/2010/wordprocessingShape" mc:Ignorable="w14 w15 w16se w16cid w16 w16cex w16sdtdh w16du wp14">
   <w:p>
     <w:pPr>
       <w:pStyle w:val="Stopka"/>
@@ -3143,7 +3129,7 @@
 </file>
 
 <file path=word/footer2.xml><?xml version="1.0" encoding="utf-8"?>
-<w:ftr xmlns:wpc="http://schemas.microsoft.com/office/word/2010/wordprocessingCanvas" xmlns:cx="http://schemas.microsoft.com/office/drawing/2014/chartex" xmlns:cx1="http://schemas.microsoft.com/office/drawing/2015/9/8/chartex" xmlns:cx2="http://schemas.microsoft.com/office/drawing/2015/10/21/chartex" xmlns:cx3="http://schemas.microsoft.com/office/drawing/2016/5/9/chartex" xmlns:cx4="http://schemas.microsoft.com/office/drawing/2016/5/10/chartex" xmlns:cx5="http://schemas.microsoft.com/office/drawing/2016/5/11/chartex" xmlns:cx6="http://schemas.microsoft.com/office/drawing/2016/5/12/chartex" xmlns:cx7="http://schemas.microsoft.com/office/drawing/2016/5/13/chartex" xmlns:cx8="http://schemas.microsoft.com/office/drawing/2016/5/14/chartex" xmlns:mc="http://schemas.openxmlformats.org/markup-compatibility/2006" xmlns:aink="http://schemas.microsoft.com/office/drawing/2016/ink" xmlns:am3d="http://schemas.microsoft.com/office/drawing/2017/model3d" xmlns:o="urn:schemas-microsoft-com:office:office" xmlns:oel="http://schemas.microsoft.com/office/2019/extlst" xmlns:r="http://schemas.openxmlformats.org/officeDocument/2006/relationships" xmlns:m="http://schemas.openxmlformats.org/officeDocument/2006/math" xmlns:v="urn:schemas-microsoft-com:vml" xmlns:wp14="http://schemas.microsoft.com/office/word/2010/wordprocessingDrawing" xmlns:wp="http://schemas.openxmlformats.org/drawingml/2006/wordprocessingDrawing" xmlns:w10="urn:schemas-microsoft-com:office:word" xmlns:w="http://schemas.openxmlformats.org/wordprocessingml/2006/main" xmlns:w14="http://schemas.microsoft.com/office/word/2010/wordml" xmlns:w15="http://schemas.microsoft.com/office/word/2012/wordml" xmlns:w16cex="http://schemas.microsoft.com/office/word/2018/wordml/cex" xmlns:w16cid="http://schemas.microsoft.com/office/word/2016/wordml/cid" xmlns:w16="http://schemas.microsoft.com/office/word/2018/wordml" xmlns:w16sdtdh="http://schemas.microsoft.com/office/word/2020/wordml/sdtdatahash" xmlns:w16se="http://schemas.microsoft.com/office/word/2015/wordml/symex" xmlns:wpg="http://schemas.microsoft.com/office/word/2010/wordprocessingGroup" xmlns:wpi="http://schemas.microsoft.com/office/word/2010/wordprocessingInk" xmlns:wne="http://schemas.microsoft.com/office/word/2006/wordml" xmlns:wps="http://schemas.microsoft.com/office/word/2010/wordprocessingShape" mc:Ignorable="w14 w15 w16se w16cid w16 w16cex w16sdtdh wp14">
+<w:ftr xmlns:wpc="http://schemas.microsoft.com/office/word/2010/wordprocessingCanvas" xmlns:cx="http://schemas.microsoft.com/office/drawing/2014/chartex" xmlns:cx1="http://schemas.microsoft.com/office/drawing/2015/9/8/chartex" xmlns:cx2="http://schemas.microsoft.com/office/drawing/2015/10/21/chartex" xmlns:cx3="http://schemas.microsoft.com/office/drawing/2016/5/9/chartex" xmlns:cx4="http://schemas.microsoft.com/office/drawing/2016/5/10/chartex" xmlns:cx5="http://schemas.microsoft.com/office/drawing/2016/5/11/chartex" xmlns:cx6="http://schemas.microsoft.com/office/drawing/2016/5/12/chartex" xmlns:cx7="http://schemas.microsoft.com/office/drawing/2016/5/13/chartex" xmlns:cx8="http://schemas.microsoft.com/office/drawing/2016/5/14/chartex" xmlns:mc="http://schemas.openxmlformats.org/markup-compatibility/2006" xmlns:aink="http://schemas.microsoft.com/office/drawing/2016/ink" xmlns:am3d="http://schemas.microsoft.com/office/drawing/2017/model3d" xmlns:o="urn:schemas-microsoft-com:office:office" xmlns:oel="http://schemas.microsoft.com/office/2019/extlst" xmlns:r="http://schemas.openxmlformats.org/officeDocument/2006/relationships" xmlns:m="http://schemas.openxmlformats.org/officeDocument/2006/math" xmlns:v="urn:schemas-microsoft-com:vml" xmlns:wp14="http://schemas.microsoft.com/office/word/2010/wordprocessingDrawing" xmlns:wp="http://schemas.openxmlformats.org/drawingml/2006/wordprocessingDrawing" xmlns:w10="urn:schemas-microsoft-com:office:word" xmlns:w="http://schemas.openxmlformats.org/wordprocessingml/2006/main" xmlns:w14="http://schemas.microsoft.com/office/word/2010/wordml" xmlns:w15="http://schemas.microsoft.com/office/word/2012/wordml" xmlns:w16cex="http://schemas.microsoft.com/office/word/2018/wordml/cex" xmlns:w16cid="http://schemas.microsoft.com/office/word/2016/wordml/cid" xmlns:w16="http://schemas.microsoft.com/office/word/2018/wordml" xmlns:w16du="http://schemas.microsoft.com/office/word/2023/wordml/word16du" xmlns:w16sdtdh="http://schemas.microsoft.com/office/word/2020/wordml/sdtdatahash" xmlns:w16se="http://schemas.microsoft.com/office/word/2015/wordml/symex" xmlns:wpg="http://schemas.microsoft.com/office/word/2010/wordprocessingGroup" xmlns:wpi="http://schemas.microsoft.com/office/word/2010/wordprocessingInk" xmlns:wne="http://schemas.microsoft.com/office/word/2006/wordml" xmlns:wps="http://schemas.microsoft.com/office/word/2010/wordprocessingShape" mc:Ignorable="w14 w15 w16se w16cid w16 w16cex w16sdtdh w16du wp14">
   <w:p>
     <w:pPr>
       <w:pStyle w:val="Standard"/>
@@ -3156,7 +3142,7 @@
 </file>
 
 <file path=word/footer3.xml><?xml version="1.0" encoding="utf-8"?>
-<w:ftr xmlns:wpc="http://schemas.microsoft.com/office/word/2010/wordprocessingCanvas" xmlns:cx="http://schemas.microsoft.com/office/drawing/2014/chartex" xmlns:cx1="http://schemas.microsoft.com/office/drawing/2015/9/8/chartex" xmlns:cx2="http://schemas.microsoft.com/office/drawing/2015/10/21/chartex" xmlns:cx3="http://schemas.microsoft.com/office/drawing/2016/5/9/chartex" xmlns:cx4="http://schemas.microsoft.com/office/drawing/2016/5/10/chartex" xmlns:cx5="http://schemas.microsoft.com/office/drawing/2016/5/11/chartex" xmlns:cx6="http://schemas.microsoft.com/office/drawing/2016/5/12/chartex" xmlns:cx7="http://schemas.microsoft.com/office/drawing/2016/5/13/chartex" xmlns:cx8="http://schemas.microsoft.com/office/drawing/2016/5/14/chartex" xmlns:mc="http://schemas.openxmlformats.org/markup-compatibility/2006" xmlns:aink="http://schemas.microsoft.com/office/drawing/2016/ink" xmlns:am3d="http://schemas.microsoft.com/office/drawing/2017/model3d" xmlns:o="urn:schemas-microsoft-com:office:office" xmlns:oel="http://schemas.microsoft.com/office/2019/extlst" xmlns:r="http://schemas.openxmlformats.org/officeDocument/2006/relationships" xmlns:m="http://schemas.openxmlformats.org/officeDocument/2006/math" xmlns:v="urn:schemas-microsoft-com:vml" xmlns:wp14="http://schemas.microsoft.com/office/word/2010/wordprocessingDrawing" xmlns:wp="http://schemas.openxmlformats.org/drawingml/2006/wordprocessingDrawing" xmlns:w10="urn:schemas-microsoft-com:office:word" xmlns:w="http://schemas.openxmlformats.org/wordprocessingml/2006/main" xmlns:w14="http://schemas.microsoft.com/office/word/2010/wordml" xmlns:w15="http://schemas.microsoft.com/office/word/2012/wordml" xmlns:w16cex="http://schemas.microsoft.com/office/word/2018/wordml/cex" xmlns:w16cid="http://schemas.microsoft.com/office/word/2016/wordml/cid" xmlns:w16="http://schemas.microsoft.com/office/word/2018/wordml" xmlns:w16sdtdh="http://schemas.microsoft.com/office/word/2020/wordml/sdtdatahash" xmlns:w16se="http://schemas.microsoft.com/office/word/2015/wordml/symex" xmlns:wpg="http://schemas.microsoft.com/office/word/2010/wordprocessingGroup" xmlns:wpi="http://schemas.microsoft.com/office/word/2010/wordprocessingInk" xmlns:wne="http://schemas.microsoft.com/office/word/2006/wordml" xmlns:wps="http://schemas.microsoft.com/office/word/2010/wordprocessingShape" mc:Ignorable="w14 w15 w16se w16cid w16 w16cex w16sdtdh wp14">
+<w:ftr xmlns:wpc="http://schemas.microsoft.com/office/word/2010/wordprocessingCanvas" xmlns:cx="http://schemas.microsoft.com/office/drawing/2014/chartex" xmlns:cx1="http://schemas.microsoft.com/office/drawing/2015/9/8/chartex" xmlns:cx2="http://schemas.microsoft.com/office/drawing/2015/10/21/chartex" xmlns:cx3="http://schemas.microsoft.com/office/drawing/2016/5/9/chartex" xmlns:cx4="http://schemas.microsoft.com/office/drawing/2016/5/10/chartex" xmlns:cx5="http://schemas.microsoft.com/office/drawing/2016/5/11/chartex" xmlns:cx6="http://schemas.microsoft.com/office/drawing/2016/5/12/chartex" xmlns:cx7="http://schemas.microsoft.com/office/drawing/2016/5/13/chartex" xmlns:cx8="http://schemas.microsoft.com/office/drawing/2016/5/14/chartex" xmlns:mc="http://schemas.openxmlformats.org/markup-compatibility/2006" xmlns:aink="http://schemas.microsoft.com/office/drawing/2016/ink" xmlns:am3d="http://schemas.microsoft.com/office/drawing/2017/model3d" xmlns:o="urn:schemas-microsoft-com:office:office" xmlns:oel="http://schemas.microsoft.com/office/2019/extlst" xmlns:r="http://schemas.openxmlformats.org/officeDocument/2006/relationships" xmlns:m="http://schemas.openxmlformats.org/officeDocument/2006/math" xmlns:v="urn:schemas-microsoft-com:vml" xmlns:wp14="http://schemas.microsoft.com/office/word/2010/wordprocessingDrawing" xmlns:wp="http://schemas.openxmlformats.org/drawingml/2006/wordprocessingDrawing" xmlns:w10="urn:schemas-microsoft-com:office:word" xmlns:w="http://schemas.openxmlformats.org/wordprocessingml/2006/main" xmlns:w14="http://schemas.microsoft.com/office/word/2010/wordml" xmlns:w15="http://schemas.microsoft.com/office/word/2012/wordml" xmlns:w16cex="http://schemas.microsoft.com/office/word/2018/wordml/cex" xmlns:w16cid="http://schemas.microsoft.com/office/word/2016/wordml/cid" xmlns:w16="http://schemas.microsoft.com/office/word/2018/wordml" xmlns:w16du="http://schemas.microsoft.com/office/word/2023/wordml/word16du" xmlns:w16sdtdh="http://schemas.microsoft.com/office/word/2020/wordml/sdtdatahash" xmlns:w16se="http://schemas.microsoft.com/office/word/2015/wordml/symex" xmlns:wpg="http://schemas.microsoft.com/office/word/2010/wordprocessingGroup" xmlns:wpi="http://schemas.microsoft.com/office/word/2010/wordprocessingInk" xmlns:wne="http://schemas.microsoft.com/office/word/2006/wordml" xmlns:wps="http://schemas.microsoft.com/office/word/2010/wordprocessingShape" mc:Ignorable="w14 w15 w16se w16cid w16 w16cex w16sdtdh w16du wp14">
   <w:p>
     <w:pPr>
       <w:pStyle w:val="Stopka"/>
@@ -3166,7 +3152,7 @@
 </file>
 
 <file path=word/footnotes.xml><?xml version="1.0" encoding="utf-8"?>
-<w:footnotes xmlns:wpc="http://schemas.microsoft.com/office/word/2010/wordprocessingCanvas" xmlns:cx="http://schemas.microsoft.com/office/drawing/2014/chartex" xmlns:cx1="http://schemas.microsoft.com/office/drawing/2015/9/8/chartex" xmlns:cx2="http://schemas.microsoft.com/office/drawing/2015/10/21/chartex" xmlns:cx3="http://schemas.microsoft.com/office/drawing/2016/5/9/chartex" xmlns:cx4="http://schemas.microsoft.com/office/drawing/2016/5/10/chartex" xmlns:cx5="http://schemas.microsoft.com/office/drawing/2016/5/11/chartex" xmlns:cx6="http://schemas.microsoft.com/office/drawing/2016/5/12/chartex" xmlns:cx7="http://schemas.microsoft.com/office/drawing/2016/5/13/chartex" xmlns:cx8="http://schemas.microsoft.com/office/drawing/2016/5/14/chartex" xmlns:mc="http://schemas.openxmlformats.org/markup-compatibility/2006" xmlns:aink="http://schemas.microsoft.com/office/drawing/2016/ink" xmlns:am3d="http://schemas.microsoft.com/office/drawing/2017/model3d" xmlns:o="urn:schemas-microsoft-com:office:office" xmlns:oel="http://schemas.microsoft.com/office/2019/extlst" xmlns:r="http://schemas.openxmlformats.org/officeDocument/2006/relationships" xmlns:m="http://schemas.openxmlformats.org/officeDocument/2006/math" xmlns:v="urn:schemas-microsoft-com:vml" xmlns:wp14="http://schemas.microsoft.com/office/word/2010/wordprocessingDrawing" xmlns:wp="http://schemas.openxmlformats.org/drawingml/2006/wordprocessingDrawing" xmlns:w10="urn:schemas-microsoft-com:office:word" xmlns:w="http://schemas.openxmlformats.org/wordprocessingml/2006/main" xmlns:w14="http://schemas.microsoft.com/office/word/2010/wordml" xmlns:w15="http://schemas.microsoft.com/office/word/2012/wordml" xmlns:w16cex="http://schemas.microsoft.com/office/word/2018/wordml/cex" xmlns:w16cid="http://schemas.microsoft.com/office/word/2016/wordml/cid" xmlns:w16="http://schemas.microsoft.com/office/word/2018/wordml" xmlns:w16sdtdh="http://schemas.microsoft.com/office/word/2020/wordml/sdtdatahash" xmlns:w16se="http://schemas.microsoft.com/office/word/2015/wordml/symex" xmlns:wpg="http://schemas.microsoft.com/office/word/2010/wordprocessingGroup" xmlns:wpi="http://schemas.microsoft.com/office/word/2010/wordprocessingInk" xmlns:wne="http://schemas.microsoft.com/office/word/2006/wordml" xmlns:wps="http://schemas.microsoft.com/office/word/2010/wordprocessingShape" mc:Ignorable="w14 w15 w16se w16cid w16 w16cex w16sdtdh wp14">
+<w:footnotes xmlns:wpc="http://schemas.microsoft.com/office/word/2010/wordprocessingCanvas" xmlns:cx="http://schemas.microsoft.com/office/drawing/2014/chartex" xmlns:cx1="http://schemas.microsoft.com/office/drawing/2015/9/8/chartex" xmlns:cx2="http://schemas.microsoft.com/office/drawing/2015/10/21/chartex" xmlns:cx3="http://schemas.microsoft.com/office/drawing/2016/5/9/chartex" xmlns:cx4="http://schemas.microsoft.com/office/drawing/2016/5/10/chartex" xmlns:cx5="http://schemas.microsoft.com/office/drawing/2016/5/11/chartex" xmlns:cx6="http://schemas.microsoft.com/office/drawing/2016/5/12/chartex" xmlns:cx7="http://schemas.microsoft.com/office/drawing/2016/5/13/chartex" xmlns:cx8="http://schemas.microsoft.com/office/drawing/2016/5/14/chartex" xmlns:mc="http://schemas.openxmlformats.org/markup-compatibility/2006" xmlns:aink="http://schemas.microsoft.com/office/drawing/2016/ink" xmlns:am3d="http://schemas.microsoft.com/office/drawing/2017/model3d" xmlns:o="urn:schemas-microsoft-com:office:office" xmlns:oel="http://schemas.microsoft.com/office/2019/extlst" xmlns:r="http://schemas.openxmlformats.org/officeDocument/2006/relationships" xmlns:m="http://schemas.openxmlformats.org/officeDocument/2006/math" xmlns:v="urn:schemas-microsoft-com:vml" xmlns:wp14="http://schemas.microsoft.com/office/word/2010/wordprocessingDrawing" xmlns:wp="http://schemas.openxmlformats.org/drawingml/2006/wordprocessingDrawing" xmlns:w10="urn:schemas-microsoft-com:office:word" xmlns:w="http://schemas.openxmlformats.org/wordprocessingml/2006/main" xmlns:w14="http://schemas.microsoft.com/office/word/2010/wordml" xmlns:w15="http://schemas.microsoft.com/office/word/2012/wordml" xmlns:w16cex="http://schemas.microsoft.com/office/word/2018/wordml/cex" xmlns:w16cid="http://schemas.microsoft.com/office/word/2016/wordml/cid" xmlns:w16="http://schemas.microsoft.com/office/word/2018/wordml" xmlns:w16du="http://schemas.microsoft.com/office/word/2023/wordml/word16du" xmlns:w16sdtdh="http://schemas.microsoft.com/office/word/2020/wordml/sdtdatahash" xmlns:w16se="http://schemas.microsoft.com/office/word/2015/wordml/symex" xmlns:wpg="http://schemas.microsoft.com/office/word/2010/wordprocessingGroup" xmlns:wpi="http://schemas.microsoft.com/office/word/2010/wordprocessingInk" xmlns:wne="http://schemas.microsoft.com/office/word/2006/wordml" xmlns:wps="http://schemas.microsoft.com/office/word/2010/wordprocessingShape" mc:Ignorable="w14 w15 w16se w16cid w16 w16cex w16sdtdh w16du wp14">
   <w:footnote w:type="separator" w:id="-1">
     <w:p>
       <w:r>
@@ -3188,7 +3174,7 @@
 </file>
 
 <file path=word/header1.xml><?xml version="1.0" encoding="utf-8"?>
-<w:hdr xmlns:wpc="http://schemas.microsoft.com/office/word/2010/wordprocessingCanvas" xmlns:cx="http://schemas.microsoft.com/office/drawing/2014/chartex" xmlns:cx1="http://schemas.microsoft.com/office/drawing/2015/9/8/chartex" xmlns:cx2="http://schemas.microsoft.com/office/drawing/2015/10/21/chartex" xmlns:cx3="http://schemas.microsoft.com/office/drawing/2016/5/9/chartex" xmlns:cx4="http://schemas.microsoft.com/office/drawing/2016/5/10/chartex" xmlns:cx5="http://schemas.microsoft.com/office/drawing/2016/5/11/chartex" xmlns:cx6="http://schemas.microsoft.com/office/drawing/2016/5/12/chartex" xmlns:cx7="http://schemas.microsoft.com/office/drawing/2016/5/13/chartex" xmlns:cx8="http://schemas.microsoft.com/office/drawing/2016/5/14/chartex" xmlns:mc="http://schemas.openxmlformats.org/markup-compatibility/2006" xmlns:aink="http://schemas.microsoft.com/office/drawing/2016/ink" xmlns:am3d="http://schemas.microsoft.com/office/drawing/2017/model3d" xmlns:o="urn:schemas-microsoft-com:office:office" xmlns:oel="http://schemas.microsoft.com/office/2019/extlst" xmlns:r="http://schemas.openxmlformats.org/officeDocument/2006/relationships" xmlns:m="http://schemas.openxmlformats.org/officeDocument/2006/math" xmlns:v="urn:schemas-microsoft-com:vml" xmlns:wp14="http://schemas.microsoft.com/office/word/2010/wordprocessingDrawing" xmlns:wp="http://schemas.openxmlformats.org/drawingml/2006/wordprocessingDrawing" xmlns:w10="urn:schemas-microsoft-com:office:word" xmlns:w="http://schemas.openxmlformats.org/wordprocessingml/2006/main" xmlns:w14="http://schemas.microsoft.com/office/word/2010/wordml" xmlns:w15="http://schemas.microsoft.com/office/word/2012/wordml" xmlns:w16cex="http://schemas.microsoft.com/office/word/2018/wordml/cex" xmlns:w16cid="http://schemas.microsoft.com/office/word/2016/wordml/cid" xmlns:w16="http://schemas.microsoft.com/office/word/2018/wordml" xmlns:w16sdtdh="http://schemas.microsoft.com/office/word/2020/wordml/sdtdatahash" xmlns:w16se="http://schemas.microsoft.com/office/word/2015/wordml/symex" xmlns:wpg="http://schemas.microsoft.com/office/word/2010/wordprocessingGroup" xmlns:wpi="http://schemas.microsoft.com/office/word/2010/wordprocessingInk" xmlns:wne="http://schemas.microsoft.com/office/word/2006/wordml" xmlns:wps="http://schemas.microsoft.com/office/word/2010/wordprocessingShape" mc:Ignorable="w14 w15 w16se w16cid w16 w16cex w16sdtdh wp14">
+<w:hdr xmlns:wpc="http://schemas.microsoft.com/office/word/2010/wordprocessingCanvas" xmlns:cx="http://schemas.microsoft.com/office/drawing/2014/chartex" xmlns:cx1="http://schemas.microsoft.com/office/drawing/2015/9/8/chartex" xmlns:cx2="http://schemas.microsoft.com/office/drawing/2015/10/21/chartex" xmlns:cx3="http://schemas.microsoft.com/office/drawing/2016/5/9/chartex" xmlns:cx4="http://schemas.microsoft.com/office/drawing/2016/5/10/chartex" xmlns:cx5="http://schemas.microsoft.com/office/drawing/2016/5/11/chartex" xmlns:cx6="http://schemas.microsoft.com/office/drawing/2016/5/12/chartex" xmlns:cx7="http://schemas.microsoft.com/office/drawing/2016/5/13/chartex" xmlns:cx8="http://schemas.microsoft.com/office/drawing/2016/5/14/chartex" xmlns:mc="http://schemas.openxmlformats.org/markup-compatibility/2006" xmlns:aink="http://schemas.microsoft.com/office/drawing/2016/ink" xmlns:am3d="http://schemas.microsoft.com/office/drawing/2017/model3d" xmlns:o="urn:schemas-microsoft-com:office:office" xmlns:oel="http://schemas.microsoft.com/office/2019/extlst" xmlns:r="http://schemas.openxmlformats.org/officeDocument/2006/relationships" xmlns:m="http://schemas.openxmlformats.org/officeDocument/2006/math" xmlns:v="urn:schemas-microsoft-com:vml" xmlns:wp14="http://schemas.microsoft.com/office/word/2010/wordprocessingDrawing" xmlns:wp="http://schemas.openxmlformats.org/drawingml/2006/wordprocessingDrawing" xmlns:w10="urn:schemas-microsoft-com:office:word" xmlns:w="http://schemas.openxmlformats.org/wordprocessingml/2006/main" xmlns:w14="http://schemas.microsoft.com/office/word/2010/wordml" xmlns:w15="http://schemas.microsoft.com/office/word/2012/wordml" xmlns:w16cex="http://schemas.microsoft.com/office/word/2018/wordml/cex" xmlns:w16cid="http://schemas.microsoft.com/office/word/2016/wordml/cid" xmlns:w16="http://schemas.microsoft.com/office/word/2018/wordml" xmlns:w16du="http://schemas.microsoft.com/office/word/2023/wordml/word16du" xmlns:w16sdtdh="http://schemas.microsoft.com/office/word/2020/wordml/sdtdatahash" xmlns:w16se="http://schemas.microsoft.com/office/word/2015/wordml/symex" xmlns:wpg="http://schemas.microsoft.com/office/word/2010/wordprocessingGroup" xmlns:wpi="http://schemas.microsoft.com/office/word/2010/wordprocessingInk" xmlns:wne="http://schemas.microsoft.com/office/word/2006/wordml" xmlns:wps="http://schemas.microsoft.com/office/word/2010/wordprocessingShape" mc:Ignorable="w14 w15 w16se w16cid w16 w16cex w16sdtdh w16du wp14">
   <w:p>
     <w:pPr>
       <w:pStyle w:val="Nagwek"/>
@@ -3198,7 +3184,7 @@
 </file>
 
 <file path=word/header2.xml><?xml version="1.0" encoding="utf-8"?>
-<w:hdr xmlns:wpc="http://schemas.microsoft.com/office/word/2010/wordprocessingCanvas" xmlns:cx="http://schemas.microsoft.com/office/drawing/2014/chartex" xmlns:cx1="http://schemas.microsoft.com/office/drawing/2015/9/8/chartex" xmlns:cx2="http://schemas.microsoft.com/office/drawing/2015/10/21/chartex" xmlns:cx3="http://schemas.microsoft.com/office/drawing/2016/5/9/chartex" xmlns:cx4="http://schemas.microsoft.com/office/drawing/2016/5/10/chartex" xmlns:cx5="http://schemas.microsoft.com/office/drawing/2016/5/11/chartex" xmlns:cx6="http://schemas.microsoft.com/office/drawing/2016/5/12/chartex" xmlns:cx7="http://schemas.microsoft.com/office/drawing/2016/5/13/chartex" xmlns:cx8="http://schemas.microsoft.com/office/drawing/2016/5/14/chartex" xmlns:mc="http://schemas.openxmlformats.org/markup-compatibility/2006" xmlns:aink="http://schemas.microsoft.com/office/drawing/2016/ink" xmlns:am3d="http://schemas.microsoft.com/office/drawing/2017/model3d" xmlns:o="urn:schemas-microsoft-com:office:office" xmlns:oel="http://schemas.microsoft.com/office/2019/extlst" xmlns:r="http://schemas.openxmlformats.org/officeDocument/2006/relationships" xmlns:m="http://schemas.openxmlformats.org/officeDocument/2006/math" xmlns:v="urn:schemas-microsoft-com:vml" xmlns:wp14="http://schemas.microsoft.com/office/word/2010/wordprocessingDrawing" xmlns:wp="http://schemas.openxmlformats.org/drawingml/2006/wordprocessingDrawing" xmlns:w10="urn:schemas-microsoft-com:office:word" xmlns:w="http://schemas.openxmlformats.org/wordprocessingml/2006/main" xmlns:w14="http://schemas.microsoft.com/office/word/2010/wordml" xmlns:w15="http://schemas.microsoft.com/office/word/2012/wordml" xmlns:w16cex="http://schemas.microsoft.com/office/word/2018/wordml/cex" xmlns:w16cid="http://schemas.microsoft.com/office/word/2016/wordml/cid" xmlns:w16="http://schemas.microsoft.com/office/word/2018/wordml" xmlns:w16sdtdh="http://schemas.microsoft.com/office/word/2020/wordml/sdtdatahash" xmlns:w16se="http://schemas.microsoft.com/office/word/2015/wordml/symex" xmlns:wpg="http://schemas.microsoft.com/office/word/2010/wordprocessingGroup" xmlns:wpi="http://schemas.microsoft.com/office/word/2010/wordprocessingInk" xmlns:wne="http://schemas.microsoft.com/office/word/2006/wordml" xmlns:wps="http://schemas.microsoft.com/office/word/2010/wordprocessingShape" mc:Ignorable="w14 w15 w16se w16cid w16 w16cex w16sdtdh wp14">
+<w:hdr xmlns:wpc="http://schemas.microsoft.com/office/word/2010/wordprocessingCanvas" xmlns:cx="http://schemas.microsoft.com/office/drawing/2014/chartex" xmlns:cx1="http://schemas.microsoft.com/office/drawing/2015/9/8/chartex" xmlns:cx2="http://schemas.microsoft.com/office/drawing/2015/10/21/chartex" xmlns:cx3="http://schemas.microsoft.com/office/drawing/2016/5/9/chartex" xmlns:cx4="http://schemas.microsoft.com/office/drawing/2016/5/10/chartex" xmlns:cx5="http://schemas.microsoft.com/office/drawing/2016/5/11/chartex" xmlns:cx6="http://schemas.microsoft.com/office/drawing/2016/5/12/chartex" xmlns:cx7="http://schemas.microsoft.com/office/drawing/2016/5/13/chartex" xmlns:cx8="http://schemas.microsoft.com/office/drawing/2016/5/14/chartex" xmlns:mc="http://schemas.openxmlformats.org/markup-compatibility/2006" xmlns:aink="http://schemas.microsoft.com/office/drawing/2016/ink" xmlns:am3d="http://schemas.microsoft.com/office/drawing/2017/model3d" xmlns:o="urn:schemas-microsoft-com:office:office" xmlns:oel="http://schemas.microsoft.com/office/2019/extlst" xmlns:r="http://schemas.openxmlformats.org/officeDocument/2006/relationships" xmlns:m="http://schemas.openxmlformats.org/officeDocument/2006/math" xmlns:v="urn:schemas-microsoft-com:vml" xmlns:wp14="http://schemas.microsoft.com/office/word/2010/wordprocessingDrawing" xmlns:wp="http://schemas.openxmlformats.org/drawingml/2006/wordprocessingDrawing" xmlns:w10="urn:schemas-microsoft-com:office:word" xmlns:w="http://schemas.openxmlformats.org/wordprocessingml/2006/main" xmlns:w14="http://schemas.microsoft.com/office/word/2010/wordml" xmlns:w15="http://schemas.microsoft.com/office/word/2012/wordml" xmlns:w16cex="http://schemas.microsoft.com/office/word/2018/wordml/cex" xmlns:w16cid="http://schemas.microsoft.com/office/word/2016/wordml/cid" xmlns:w16="http://schemas.microsoft.com/office/word/2018/wordml" xmlns:w16du="http://schemas.microsoft.com/office/word/2023/wordml/word16du" xmlns:w16sdtdh="http://schemas.microsoft.com/office/word/2020/wordml/sdtdatahash" xmlns:w16se="http://schemas.microsoft.com/office/word/2015/wordml/symex" xmlns:wpg="http://schemas.microsoft.com/office/word/2010/wordprocessingGroup" xmlns:wpi="http://schemas.microsoft.com/office/word/2010/wordprocessingInk" xmlns:wne="http://schemas.microsoft.com/office/word/2006/wordml" xmlns:wps="http://schemas.microsoft.com/office/word/2010/wordprocessingShape" mc:Ignorable="w14 w15 w16se w16cid w16 w16cex w16sdtdh w16du wp14">
   <w:p>
     <w:pPr>
       <w:pStyle w:val="Nagwek"/>
@@ -3208,7 +3194,7 @@
 </file>
 
 <file path=word/header3.xml><?xml version="1.0" encoding="utf-8"?>
-<w:hdr xmlns:wpc="http://schemas.microsoft.com/office/word/2010/wordprocessingCanvas" xmlns:cx="http://schemas.microsoft.com/office/drawing/2014/chartex" xmlns:cx1="http://schemas.microsoft.com/office/drawing/2015/9/8/chartex" xmlns:cx2="http://schemas.microsoft.com/office/drawing/2015/10/21/chartex" xmlns:cx3="http://schemas.microsoft.com/office/drawing/2016/5/9/chartex" xmlns:cx4="http://schemas.microsoft.com/office/drawing/2016/5/10/chartex" xmlns:cx5="http://schemas.microsoft.com/office/drawing/2016/5/11/chartex" xmlns:cx6="http://schemas.microsoft.com/office/drawing/2016/5/12/chartex" xmlns:cx7="http://schemas.microsoft.com/office/drawing/2016/5/13/chartex" xmlns:cx8="http://schemas.microsoft.com/office/drawing/2016/5/14/chartex" xmlns:mc="http://schemas.openxmlformats.org/markup-compatibility/2006" xmlns:aink="http://schemas.microsoft.com/office/drawing/2016/ink" xmlns:am3d="http://schemas.microsoft.com/office/drawing/2017/model3d" xmlns:o="urn:schemas-microsoft-com:office:office" xmlns:oel="http://schemas.microsoft.com/office/2019/extlst" xmlns:r="http://schemas.openxmlformats.org/officeDocument/2006/relationships" xmlns:m="http://schemas.openxmlformats.org/officeDocument/2006/math" xmlns:v="urn:schemas-microsoft-com:vml" xmlns:wp14="http://schemas.microsoft.com/office/word/2010/wordprocessingDrawing" xmlns:wp="http://schemas.openxmlformats.org/drawingml/2006/wordprocessingDrawing" xmlns:w10="urn:schemas-microsoft-com:office:word" xmlns:w="http://schemas.openxmlformats.org/wordprocessingml/2006/main" xmlns:w14="http://schemas.microsoft.com/office/word/2010/wordml" xmlns:w15="http://schemas.microsoft.com/office/word/2012/wordml" xmlns:w16cex="http://schemas.microsoft.com/office/word/2018/wordml/cex" xmlns:w16cid="http://schemas.microsoft.com/office/word/2016/wordml/cid" xmlns:w16="http://schemas.microsoft.com/office/word/2018/wordml" xmlns:w16sdtdh="http://schemas.microsoft.com/office/word/2020/wordml/sdtdatahash" xmlns:w16se="http://schemas.microsoft.com/office/word/2015/wordml/symex" xmlns:wpg="http://schemas.microsoft.com/office/word/2010/wordprocessingGroup" xmlns:wpi="http://schemas.microsoft.com/office/word/2010/wordprocessingInk" xmlns:wne="http://schemas.microsoft.com/office/word/2006/wordml" xmlns:wps="http://schemas.microsoft.com/office/word/2010/wordprocessingShape" mc:Ignorable="w14 w15 w16se w16cid w16 w16cex w16sdtdh wp14">
+<w:hdr xmlns:wpc="http://schemas.microsoft.com/office/word/2010/wordprocessingCanvas" xmlns:cx="http://schemas.microsoft.com/office/drawing/2014/chartex" xmlns:cx1="http://schemas.microsoft.com/office/drawing/2015/9/8/chartex" xmlns:cx2="http://schemas.microsoft.com/office/drawing/2015/10/21/chartex" xmlns:cx3="http://schemas.microsoft.com/office/drawing/2016/5/9/chartex" xmlns:cx4="http://schemas.microsoft.com/office/drawing/2016/5/10/chartex" xmlns:cx5="http://schemas.microsoft.com/office/drawing/2016/5/11/chartex" xmlns:cx6="http://schemas.microsoft.com/office/drawing/2016/5/12/chartex" xmlns:cx7="http://schemas.microsoft.com/office/drawing/2016/5/13/chartex" xmlns:cx8="http://schemas.microsoft.com/office/drawing/2016/5/14/chartex" xmlns:mc="http://schemas.openxmlformats.org/markup-compatibility/2006" xmlns:aink="http://schemas.microsoft.com/office/drawing/2016/ink" xmlns:am3d="http://schemas.microsoft.com/office/drawing/2017/model3d" xmlns:o="urn:schemas-microsoft-com:office:office" xmlns:oel="http://schemas.microsoft.com/office/2019/extlst" xmlns:r="http://schemas.openxmlformats.org/officeDocument/2006/relationships" xmlns:m="http://schemas.openxmlformats.org/officeDocument/2006/math" xmlns:v="urn:schemas-microsoft-com:vml" xmlns:wp14="http://schemas.microsoft.com/office/word/2010/wordprocessingDrawing" xmlns:wp="http://schemas.openxmlformats.org/drawingml/2006/wordprocessingDrawing" xmlns:w10="urn:schemas-microsoft-com:office:word" xmlns:w="http://schemas.openxmlformats.org/wordprocessingml/2006/main" xmlns:w14="http://schemas.microsoft.com/office/word/2010/wordml" xmlns:w15="http://schemas.microsoft.com/office/word/2012/wordml" xmlns:w16cex="http://schemas.microsoft.com/office/word/2018/wordml/cex" xmlns:w16cid="http://schemas.microsoft.com/office/word/2016/wordml/cid" xmlns:w16="http://schemas.microsoft.com/office/word/2018/wordml" xmlns:w16du="http://schemas.microsoft.com/office/word/2023/wordml/word16du" xmlns:w16sdtdh="http://schemas.microsoft.com/office/word/2020/wordml/sdtdatahash" xmlns:w16se="http://schemas.microsoft.com/office/word/2015/wordml/symex" xmlns:wpg="http://schemas.microsoft.com/office/word/2010/wordprocessingGroup" xmlns:wpi="http://schemas.microsoft.com/office/word/2010/wordprocessingInk" xmlns:wne="http://schemas.microsoft.com/office/word/2006/wordml" xmlns:wps="http://schemas.microsoft.com/office/word/2010/wordprocessingShape" mc:Ignorable="w14 w15 w16se w16cid w16 w16cex w16sdtdh w16du wp14">
   <w:p>
     <w:pPr>
       <w:pStyle w:val="Nagwek"/>
@@ -3218,7 +3204,7 @@
 </file>
 
 <file path=word/styles.xml><?xml version="1.0" encoding="utf-8"?>
-<w:styles xmlns:mc="http://schemas.openxmlformats.org/markup-compatibility/2006" xmlns:r="http://schemas.openxmlformats.org/officeDocument/2006/relationships" xmlns:w="http://schemas.openxmlformats.org/wordprocessingml/2006/main" xmlns:w14="http://schemas.microsoft.com/office/word/2010/wordml" xmlns:w15="http://schemas.microsoft.com/office/word/2012/wordml" xmlns:w16cex="http://schemas.microsoft.com/office/word/2018/wordml/cex" xmlns:w16cid="http://schemas.microsoft.com/office/word/2016/wordml/cid" xmlns:w16="http://schemas.microsoft.com/office/word/2018/wordml" xmlns:w16sdtdh="http://schemas.microsoft.com/office/word/2020/wordml/sdtdatahash" xmlns:w16se="http://schemas.microsoft.com/office/word/2015/wordml/symex" mc:Ignorable="w14 w15 w16se w16cid w16 w16cex w16sdtdh">
+<w:styles xmlns:mc="http://schemas.openxmlformats.org/markup-compatibility/2006" xmlns:r="http://schemas.openxmlformats.org/officeDocument/2006/relationships" xmlns:w="http://schemas.openxmlformats.org/wordprocessingml/2006/main" xmlns:w14="http://schemas.microsoft.com/office/word/2010/wordml" xmlns:w15="http://schemas.microsoft.com/office/word/2012/wordml" xmlns:w16cex="http://schemas.microsoft.com/office/word/2018/wordml/cex" xmlns:w16cid="http://schemas.microsoft.com/office/word/2016/wordml/cid" xmlns:w16="http://schemas.microsoft.com/office/word/2018/wordml" xmlns:w16du="http://schemas.microsoft.com/office/word/2023/wordml/word16du" xmlns:w16sdtdh="http://schemas.microsoft.com/office/word/2020/wordml/sdtdatahash" xmlns:w16se="http://schemas.microsoft.com/office/word/2015/wordml/symex" mc:Ignorable="w14 w15 w16se w16cid w16 w16cex w16sdtdh w16du">
   <w:docDefaults>
     <w:rPrDefault>
       <w:rPr>

</xml_diff>